<commit_message>
2nd draft of report.docx
</commit_message>
<xml_diff>
--- a/doc/report.docx
+++ b/doc/report.docx
@@ -76,8 +76,18 @@
           <w:sz w:val="32"/>
           <w:szCs w:val="32"/>
         </w:rPr>
-        <w:t>by Dr. Murat Kantarcioglu</w:t>
-      </w:r>
+        <w:t xml:space="preserve">by Dr. Murat </w:t>
+      </w:r>
+      <w:proofErr w:type="spellStart"/>
+      <w:r>
+        <w:rPr>
+          <w:rFonts w:ascii="Times New Roman" w:hAnsi="Times New Roman" w:cs="Times New Roman"/>
+          <w:sz w:val="32"/>
+          <w:szCs w:val="32"/>
+        </w:rPr>
+        <w:t>Kantarcioglu</w:t>
+      </w:r>
+      <w:proofErr w:type="spellEnd"/>
     </w:p>
     <w:p>
       <w:pPr>
@@ -370,6 +380,7 @@
           <w:numId w:val="1"/>
         </w:numPr>
         <w:spacing w:after="120"/>
+        <w:ind w:left="360"/>
         <w:rPr>
           <w:rFonts w:ascii="Times New Roman" w:hAnsi="Times New Roman" w:cs="Times New Roman"/>
         </w:rPr>
@@ -412,6 +423,60 @@
           <w:ilvl w:val="0"/>
           <w:numId w:val="1"/>
         </w:numPr>
+        <w:ind w:left="360"/>
+        <w:rPr>
+          <w:rFonts w:ascii="Times New Roman" w:hAnsi="Times New Roman" w:cs="Times New Roman"/>
+        </w:rPr>
+      </w:pPr>
+      <w:r>
+        <w:rPr>
+          <w:rFonts w:ascii="Times New Roman" w:hAnsi="Times New Roman" w:cs="Times New Roman"/>
+        </w:rPr>
+        <w:t xml:space="preserve">The </w:t>
+      </w:r>
+      <w:proofErr w:type="spellStart"/>
+      <w:r>
+        <w:rPr>
+          <w:rFonts w:ascii="Times New Roman" w:hAnsi="Times New Roman" w:cs="Times New Roman"/>
+        </w:rPr>
+        <w:t>Trade_Transaction</w:t>
+      </w:r>
+      <w:proofErr w:type="spellEnd"/>
+      <w:r>
+        <w:rPr>
+          <w:rFonts w:ascii="Times New Roman" w:hAnsi="Times New Roman" w:cs="Times New Roman"/>
+        </w:rPr>
+        <w:t xml:space="preserve"> and the </w:t>
+      </w:r>
+      <w:proofErr w:type="spellStart"/>
+      <w:r>
+        <w:rPr>
+          <w:rFonts w:ascii="Times New Roman" w:hAnsi="Times New Roman" w:cs="Times New Roman"/>
+        </w:rPr>
+        <w:t>Money_Transaction</w:t>
+      </w:r>
+      <w:proofErr w:type="spellEnd"/>
+      <w:r>
+        <w:rPr>
+          <w:rFonts w:ascii="Times New Roman" w:hAnsi="Times New Roman" w:cs="Times New Roman"/>
+        </w:rPr>
+        <w:t xml:space="preserve"> </w:t>
+      </w:r>
+      <w:r>
+        <w:rPr>
+          <w:rFonts w:ascii="Times New Roman" w:hAnsi="Times New Roman" w:cs="Times New Roman"/>
+        </w:rPr>
+        <w:t>inherits</w:t>
+      </w:r>
+      <w:r>
+        <w:rPr>
+          <w:rFonts w:ascii="Times New Roman" w:hAnsi="Times New Roman" w:cs="Times New Roman"/>
+        </w:rPr>
+        <w:t xml:space="preserve"> the attributes of the Transaction History.</w:t>
+      </w:r>
+    </w:p>
+    <w:p>
+      <w:pPr>
         <w:spacing w:after="120"/>
         <w:rPr>
           <w:rFonts w:ascii="Times New Roman" w:hAnsi="Times New Roman" w:cs="Times New Roman"/>
@@ -421,19 +486,7 @@
         <w:rPr>
           <w:rFonts w:ascii="Times New Roman" w:hAnsi="Times New Roman" w:cs="Times New Roman"/>
         </w:rPr>
-        <w:t xml:space="preserve">The Trade_Transaction and the Money_Transaction </w:t>
-      </w:r>
-      <w:r>
-        <w:rPr>
-          <w:rFonts w:ascii="Times New Roman" w:hAnsi="Times New Roman" w:cs="Times New Roman"/>
-        </w:rPr>
-        <w:t>inherits</w:t>
-      </w:r>
-      <w:r>
-        <w:rPr>
-          <w:rFonts w:ascii="Times New Roman" w:hAnsi="Times New Roman" w:cs="Times New Roman"/>
-        </w:rPr>
-        <w:t xml:space="preserve"> the attributes of the Transaction History.</w:t>
+        <w:t>Following criteria are met:</w:t>
       </w:r>
     </w:p>
     <w:p>
@@ -441,48 +494,20 @@
         <w:pStyle w:val="ListParagraph"/>
         <w:numPr>
           <w:ilvl w:val="0"/>
-          <w:numId w:val="6"/>
+          <w:numId w:val="7"/>
         </w:numPr>
         <w:spacing w:after="120"/>
-        <w:rPr>
-          <w:rFonts w:ascii="Times New Roman" w:hAnsi="Times New Roman" w:cs="Times New Roman"/>
-        </w:rPr>
-      </w:pPr>
-      <w:r>
-        <w:rPr>
-          <w:rFonts w:ascii="Times New Roman" w:hAnsi="Times New Roman" w:cs="Times New Roman"/>
-        </w:rPr>
-        <w:t xml:space="preserve">Each Trader </w:t>
-      </w:r>
-      <w:r>
-        <w:rPr>
-          <w:rFonts w:ascii="Times New Roman" w:hAnsi="Times New Roman" w:cs="Times New Roman"/>
-        </w:rPr>
-        <w:t>has a unique client id generated by the system, a name (first and last), a</w:t>
-      </w:r>
-      <w:r>
-        <w:rPr>
-          <w:rFonts w:ascii="Times New Roman" w:hAnsi="Times New Roman" w:cs="Times New Roman"/>
-        </w:rPr>
-        <w:t xml:space="preserve"> </w:t>
-      </w:r>
-      <w:r>
-        <w:rPr>
-          <w:rFonts w:ascii="Times New Roman" w:hAnsi="Times New Roman" w:cs="Times New Roman"/>
-        </w:rPr>
-        <w:t>phone number, a cell-phone number, an e-mail address, and an address (including street</w:t>
-      </w:r>
-      <w:r>
-        <w:rPr>
-          <w:rFonts w:ascii="Times New Roman" w:hAnsi="Times New Roman" w:cs="Times New Roman"/>
-        </w:rPr>
-        <w:t xml:space="preserve"> </w:t>
-      </w:r>
-      <w:r>
-        <w:rPr>
-          <w:rFonts w:ascii="Times New Roman" w:hAnsi="Times New Roman" w:cs="Times New Roman"/>
-        </w:rPr>
-        <w:t>address, city, state, and zip code).</w:t>
+        <w:ind w:left="360"/>
+        <w:jc w:val="both"/>
+        <w:rPr>
+          <w:rFonts w:ascii="Times New Roman" w:hAnsi="Times New Roman" w:cs="Times New Roman"/>
+        </w:rPr>
+      </w:pPr>
+      <w:r>
+        <w:rPr>
+          <w:rFonts w:ascii="Times New Roman" w:hAnsi="Times New Roman" w:cs="Times New Roman"/>
+        </w:rPr>
+        <w:t>Each Trader has a unique client id generated by the system, a name (first and last), a phone number, a cell-phone number, an e-mail address, and an address (including street address, city, state, and zip code).</w:t>
       </w:r>
     </w:p>
     <w:p>
@@ -490,9 +515,11 @@
         <w:pStyle w:val="ListParagraph"/>
         <w:numPr>
           <w:ilvl w:val="0"/>
-          <w:numId w:val="6"/>
+          <w:numId w:val="7"/>
         </w:numPr>
         <w:spacing w:after="120"/>
+        <w:ind w:left="360"/>
+        <w:jc w:val="both"/>
         <w:rPr>
           <w:rFonts w:ascii="Times New Roman" w:hAnsi="Times New Roman" w:cs="Times New Roman"/>
         </w:rPr>
@@ -513,13 +540,7 @@
         <w:rPr>
           <w:rFonts w:ascii="Times New Roman" w:hAnsi="Times New Roman" w:cs="Times New Roman"/>
         </w:rPr>
-        <w:t xml:space="preserve"> Ethereum address used for trading NFTs</w:t>
-      </w:r>
-      <w:r>
-        <w:rPr>
-          <w:rFonts w:ascii="Times New Roman" w:hAnsi="Times New Roman" w:cs="Times New Roman"/>
-        </w:rPr>
-        <w:t>.</w:t>
+        <w:t xml:space="preserve"> Ethereum address used for trading NFTs.</w:t>
       </w:r>
     </w:p>
     <w:p>
@@ -527,36 +548,20 @@
         <w:pStyle w:val="ListParagraph"/>
         <w:numPr>
           <w:ilvl w:val="0"/>
-          <w:numId w:val="6"/>
+          <w:numId w:val="7"/>
         </w:numPr>
         <w:spacing w:after="120"/>
-        <w:rPr>
-          <w:rFonts w:ascii="Times New Roman" w:hAnsi="Times New Roman" w:cs="Times New Roman"/>
-        </w:rPr>
-      </w:pPr>
-      <w:r>
-        <w:rPr>
-          <w:rFonts w:ascii="Times New Roman" w:hAnsi="Times New Roman" w:cs="Times New Roman"/>
-        </w:rPr>
-        <w:t>For regulatory reasons, it is important to retrieve the city and zip code information for</w:t>
-      </w:r>
-      <w:r>
-        <w:rPr>
-          <w:rFonts w:ascii="Times New Roman" w:hAnsi="Times New Roman" w:cs="Times New Roman"/>
-        </w:rPr>
-        <w:t xml:space="preserve"> </w:t>
-      </w:r>
-      <w:r>
-        <w:rPr>
-          <w:rFonts w:ascii="Times New Roman" w:hAnsi="Times New Roman" w:cs="Times New Roman"/>
-        </w:rPr>
-        <w:t>each trader easily</w:t>
-      </w:r>
-      <w:r>
-        <w:rPr>
-          <w:rFonts w:ascii="Times New Roman" w:hAnsi="Times New Roman" w:cs="Times New Roman"/>
-        </w:rPr>
-        <w:t>.</w:t>
+        <w:ind w:left="360"/>
+        <w:jc w:val="both"/>
+        <w:rPr>
+          <w:rFonts w:ascii="Times New Roman" w:hAnsi="Times New Roman" w:cs="Times New Roman"/>
+        </w:rPr>
+      </w:pPr>
+      <w:r>
+        <w:rPr>
+          <w:rFonts w:ascii="Times New Roman" w:hAnsi="Times New Roman" w:cs="Times New Roman"/>
+        </w:rPr>
+        <w:t>For regulatory reasons, it is important to retrieve the city and zip code information for each trader easily.</w:t>
       </w:r>
     </w:p>
     <w:p>
@@ -564,66 +569,20 @@
         <w:pStyle w:val="ListParagraph"/>
         <w:numPr>
           <w:ilvl w:val="0"/>
-          <w:numId w:val="6"/>
+          <w:numId w:val="7"/>
         </w:numPr>
         <w:spacing w:after="120"/>
-        <w:rPr>
-          <w:rFonts w:ascii="Times New Roman" w:hAnsi="Times New Roman" w:cs="Times New Roman"/>
-        </w:rPr>
-      </w:pPr>
-      <w:r>
-        <w:rPr>
-          <w:rFonts w:ascii="Times New Roman" w:hAnsi="Times New Roman" w:cs="Times New Roman"/>
-        </w:rPr>
-        <w:t>Each trader is assigned to one of two different levels based on his or her past transaction</w:t>
-      </w:r>
-      <w:r>
-        <w:rPr>
-          <w:rFonts w:ascii="Times New Roman" w:hAnsi="Times New Roman" w:cs="Times New Roman"/>
-        </w:rPr>
-        <w:t xml:space="preserve"> </w:t>
-      </w:r>
-      <w:r>
-        <w:rPr>
-          <w:rFonts w:ascii="Times New Roman" w:hAnsi="Times New Roman" w:cs="Times New Roman"/>
-        </w:rPr>
-        <w:t>volume. Once a trader makes more than $100K in trades (buy or sell) in the previous</w:t>
-      </w:r>
-      <w:r>
-        <w:rPr>
-          <w:rFonts w:ascii="Times New Roman" w:hAnsi="Times New Roman" w:cs="Times New Roman"/>
-        </w:rPr>
-        <w:t xml:space="preserve"> </w:t>
-      </w:r>
-      <w:r>
-        <w:rPr>
-          <w:rFonts w:ascii="Times New Roman" w:hAnsi="Times New Roman" w:cs="Times New Roman"/>
-        </w:rPr>
-        <w:t>month, the client is classified as a “Gold” customer and is charged a different</w:t>
-      </w:r>
-      <w:r>
-        <w:rPr>
-          <w:rFonts w:ascii="Times New Roman" w:hAnsi="Times New Roman" w:cs="Times New Roman"/>
-        </w:rPr>
-        <w:t xml:space="preserve"> </w:t>
-      </w:r>
-      <w:r>
-        <w:rPr>
-          <w:rFonts w:ascii="Times New Roman" w:hAnsi="Times New Roman" w:cs="Times New Roman"/>
-        </w:rPr>
-        <w:t>commission rate for the next month’s transaction. Otherwise, the trader is classified as</w:t>
-      </w:r>
-      <w:r>
-        <w:rPr>
-          <w:rFonts w:ascii="Times New Roman" w:hAnsi="Times New Roman" w:cs="Times New Roman"/>
-        </w:rPr>
-        <w:t xml:space="preserve"> </w:t>
-      </w:r>
-      <w:r>
-        <w:rPr>
-          <w:rFonts w:ascii="Times New Roman" w:hAnsi="Times New Roman" w:cs="Times New Roman"/>
-        </w:rPr>
-        <w:t>“Silver”. This classification will be updated monthly.</w:t>
+        <w:ind w:left="360"/>
+        <w:jc w:val="both"/>
+        <w:rPr>
+          <w:rFonts w:ascii="Times New Roman" w:hAnsi="Times New Roman" w:cs="Times New Roman"/>
+        </w:rPr>
+      </w:pPr>
+      <w:r>
+        <w:rPr>
+          <w:rFonts w:ascii="Times New Roman" w:hAnsi="Times New Roman" w:cs="Times New Roman"/>
+        </w:rPr>
+        <w:t>Each trader is assigned to one of two different levels based on his or her past transaction volume. Once a trader makes more than $100K in trades (buy or sell) in the previous month, the client is classified as a “Gold” customer and is charged a different commission rate for the next month’s transaction. Otherwise, the trader is classified as “Silver”. This classification will be updated monthly.</w:t>
       </w:r>
     </w:p>
     <w:p>
@@ -631,30 +590,48 @@
         <w:pStyle w:val="ListParagraph"/>
         <w:numPr>
           <w:ilvl w:val="0"/>
-          <w:numId w:val="6"/>
+          <w:numId w:val="7"/>
         </w:numPr>
         <w:spacing w:after="120"/>
-        <w:rPr>
-          <w:rFonts w:ascii="Times New Roman" w:hAnsi="Times New Roman" w:cs="Times New Roman"/>
-        </w:rPr>
-      </w:pPr>
-      <w:r>
-        <w:rPr>
-          <w:rFonts w:ascii="Times New Roman" w:hAnsi="Times New Roman" w:cs="Times New Roman"/>
-        </w:rPr>
-        <w:t>Each NFT has unique token id (see ethereum uint256 type), address of the Ethereum</w:t>
-      </w:r>
-      <w:r>
-        <w:rPr>
-          <w:rFonts w:ascii="Times New Roman" w:hAnsi="Times New Roman" w:cs="Times New Roman"/>
-        </w:rPr>
-        <w:t xml:space="preserve"> </w:t>
-      </w:r>
-      <w:r>
-        <w:rPr>
-          <w:rFonts w:ascii="Times New Roman" w:hAnsi="Times New Roman" w:cs="Times New Roman"/>
-        </w:rPr>
-        <w:t>smart contract used for keeping track of the NFT, and the name (e.g., CryptoKitties).</w:t>
+        <w:ind w:left="360"/>
+        <w:jc w:val="both"/>
+        <w:rPr>
+          <w:rFonts w:ascii="Times New Roman" w:hAnsi="Times New Roman" w:cs="Times New Roman"/>
+        </w:rPr>
+      </w:pPr>
+      <w:r>
+        <w:rPr>
+          <w:rFonts w:ascii="Times New Roman" w:hAnsi="Times New Roman" w:cs="Times New Roman"/>
+        </w:rPr>
+        <w:t xml:space="preserve">Each NFT has unique token id (see </w:t>
+      </w:r>
+      <w:proofErr w:type="spellStart"/>
+      <w:r>
+        <w:rPr>
+          <w:rFonts w:ascii="Times New Roman" w:hAnsi="Times New Roman" w:cs="Times New Roman"/>
+        </w:rPr>
+        <w:t>ethereum</w:t>
+      </w:r>
+      <w:proofErr w:type="spellEnd"/>
+      <w:r>
+        <w:rPr>
+          <w:rFonts w:ascii="Times New Roman" w:hAnsi="Times New Roman" w:cs="Times New Roman"/>
+        </w:rPr>
+        <w:t xml:space="preserve"> uint256 type), address of the Ethereum smart contract used for keeping track of the NFT, and the name (e.g., </w:t>
+      </w:r>
+      <w:proofErr w:type="spellStart"/>
+      <w:r>
+        <w:rPr>
+          <w:rFonts w:ascii="Times New Roman" w:hAnsi="Times New Roman" w:cs="Times New Roman"/>
+        </w:rPr>
+        <w:t>CryptoKitties</w:t>
+      </w:r>
+      <w:proofErr w:type="spellEnd"/>
+      <w:r>
+        <w:rPr>
+          <w:rFonts w:ascii="Times New Roman" w:hAnsi="Times New Roman" w:cs="Times New Roman"/>
+        </w:rPr>
+        <w:t>).</w:t>
       </w:r>
     </w:p>
     <w:p>
@@ -662,66 +639,34 @@
         <w:pStyle w:val="ListParagraph"/>
         <w:numPr>
           <w:ilvl w:val="0"/>
-          <w:numId w:val="6"/>
+          <w:numId w:val="7"/>
         </w:numPr>
         <w:spacing w:after="120"/>
-        <w:rPr>
-          <w:rFonts w:ascii="Times New Roman" w:hAnsi="Times New Roman" w:cs="Times New Roman"/>
-        </w:rPr>
-      </w:pPr>
-      <w:r>
-        <w:rPr>
-          <w:rFonts w:ascii="Times New Roman" w:hAnsi="Times New Roman" w:cs="Times New Roman"/>
-        </w:rPr>
-        <w:t>When a trader wants to execute a transaction, the trader logs into the online system and</w:t>
-      </w:r>
-      <w:r>
-        <w:rPr>
-          <w:rFonts w:ascii="Times New Roman" w:hAnsi="Times New Roman" w:cs="Times New Roman"/>
-        </w:rPr>
-        <w:t xml:space="preserve"> </w:t>
-      </w:r>
-      <w:r>
-        <w:rPr>
-          <w:rFonts w:ascii="Times New Roman" w:hAnsi="Times New Roman" w:cs="Times New Roman"/>
-        </w:rPr>
-        <w:t>specifies the NFT smart contract address, and the specific token the trader wants to buy</w:t>
-      </w:r>
-      <w:r>
-        <w:rPr>
-          <w:rFonts w:ascii="Times New Roman" w:hAnsi="Times New Roman" w:cs="Times New Roman"/>
-        </w:rPr>
-        <w:t xml:space="preserve"> </w:t>
-      </w:r>
-      <w:r>
-        <w:rPr>
-          <w:rFonts w:ascii="Times New Roman" w:hAnsi="Times New Roman" w:cs="Times New Roman"/>
-        </w:rPr>
-        <w:t>from that address. Of course, system needs to verify the client’s identity by asking the</w:t>
-      </w:r>
-      <w:r>
-        <w:rPr>
-          <w:rFonts w:ascii="Times New Roman" w:hAnsi="Times New Roman" w:cs="Times New Roman"/>
-        </w:rPr>
-        <w:t xml:space="preserve"> </w:t>
-      </w:r>
-      <w:r>
-        <w:rPr>
-          <w:rFonts w:ascii="Times New Roman" w:hAnsi="Times New Roman" w:cs="Times New Roman"/>
-        </w:rPr>
-        <w:t>client to enter a password, and check whether the trader has enough fiat currency (i.e.,</w:t>
-      </w:r>
-      <w:r>
-        <w:rPr>
-          <w:rFonts w:ascii="Times New Roman" w:hAnsi="Times New Roman" w:cs="Times New Roman"/>
-        </w:rPr>
-        <w:t xml:space="preserve"> </w:t>
-      </w:r>
-      <w:r>
-        <w:rPr>
-          <w:rFonts w:ascii="Times New Roman" w:hAnsi="Times New Roman" w:cs="Times New Roman"/>
-        </w:rPr>
-        <w:t>USD) or Ethereum in his/her account.</w:t>
+        <w:ind w:left="360"/>
+        <w:jc w:val="both"/>
+        <w:rPr>
+          <w:rFonts w:ascii="Times New Roman" w:hAnsi="Times New Roman" w:cs="Times New Roman"/>
+        </w:rPr>
+      </w:pPr>
+      <w:r>
+        <w:rPr>
+          <w:rFonts w:ascii="Times New Roman" w:hAnsi="Times New Roman" w:cs="Times New Roman"/>
+        </w:rPr>
+        <w:t xml:space="preserve">When a trader wants to execute a transaction, the trader logs into the online system and specifies the NFT smart contract address, and the specific token the trader wants to buy from that address. Of course, </w:t>
+      </w:r>
+      <w:proofErr w:type="gramStart"/>
+      <w:r>
+        <w:rPr>
+          <w:rFonts w:ascii="Times New Roman" w:hAnsi="Times New Roman" w:cs="Times New Roman"/>
+        </w:rPr>
+        <w:t>system</w:t>
+      </w:r>
+      <w:proofErr w:type="gramEnd"/>
+      <w:r>
+        <w:rPr>
+          <w:rFonts w:ascii="Times New Roman" w:hAnsi="Times New Roman" w:cs="Times New Roman"/>
+        </w:rPr>
+        <w:t xml:space="preserve"> needs to verify the client’s identity by asking the client to enter a password, and check whether the trader has enough fiat currency (i.e., USD) or Ethereum in his/her account.</w:t>
       </w:r>
     </w:p>
     <w:p>
@@ -729,42 +674,34 @@
         <w:pStyle w:val="ListParagraph"/>
         <w:numPr>
           <w:ilvl w:val="0"/>
-          <w:numId w:val="6"/>
+          <w:numId w:val="7"/>
         </w:numPr>
         <w:spacing w:after="120"/>
-        <w:rPr>
-          <w:rFonts w:ascii="Times New Roman" w:hAnsi="Times New Roman" w:cs="Times New Roman"/>
-        </w:rPr>
-      </w:pPr>
-      <w:r>
-        <w:rPr>
-          <w:rFonts w:ascii="Times New Roman" w:hAnsi="Times New Roman" w:cs="Times New Roman"/>
-        </w:rPr>
-        <w:t>The trader should be able to see the NFTs he/she owns and their current market price in</w:t>
-      </w:r>
-      <w:r>
-        <w:rPr>
-          <w:rFonts w:ascii="Times New Roman" w:hAnsi="Times New Roman" w:cs="Times New Roman"/>
-        </w:rPr>
-        <w:t xml:space="preserve"> </w:t>
-      </w:r>
-      <w:r>
-        <w:rPr>
-          <w:rFonts w:ascii="Times New Roman" w:hAnsi="Times New Roman" w:cs="Times New Roman"/>
-        </w:rPr>
-        <w:t>USD and Ethereum. If the trader wants to sell a NFT, the system should check whether</w:t>
-      </w:r>
-      <w:r>
-        <w:rPr>
-          <w:rFonts w:ascii="Times New Roman" w:hAnsi="Times New Roman" w:cs="Times New Roman"/>
-        </w:rPr>
-        <w:t xml:space="preserve"> </w:t>
-      </w:r>
-      <w:r>
-        <w:rPr>
-          <w:rFonts w:ascii="Times New Roman" w:hAnsi="Times New Roman" w:cs="Times New Roman"/>
-        </w:rPr>
-        <w:t>the trader already owns the NFT that he/she is trying to sell.</w:t>
+        <w:ind w:left="360"/>
+        <w:jc w:val="both"/>
+        <w:rPr>
+          <w:rFonts w:ascii="Times New Roman" w:hAnsi="Times New Roman" w:cs="Times New Roman"/>
+        </w:rPr>
+      </w:pPr>
+      <w:r>
+        <w:rPr>
+          <w:rFonts w:ascii="Times New Roman" w:hAnsi="Times New Roman" w:cs="Times New Roman"/>
+        </w:rPr>
+        <w:t xml:space="preserve">The trader should be able to see the NFTs he/she owns and their current market price in USD and Ethereum. If the trader wants to sell </w:t>
+      </w:r>
+      <w:proofErr w:type="gramStart"/>
+      <w:r>
+        <w:rPr>
+          <w:rFonts w:ascii="Times New Roman" w:hAnsi="Times New Roman" w:cs="Times New Roman"/>
+        </w:rPr>
+        <w:t>a</w:t>
+      </w:r>
+      <w:proofErr w:type="gramEnd"/>
+      <w:r>
+        <w:rPr>
+          <w:rFonts w:ascii="Times New Roman" w:hAnsi="Times New Roman" w:cs="Times New Roman"/>
+        </w:rPr>
+        <w:t xml:space="preserve"> NFT, the system should check whether the trader already owns the NFT that he/she is trying to sell.</w:t>
       </w:r>
     </w:p>
     <w:p>
@@ -772,114 +709,26 @@
         <w:pStyle w:val="ListParagraph"/>
         <w:numPr>
           <w:ilvl w:val="0"/>
-          <w:numId w:val="6"/>
+          <w:numId w:val="7"/>
         </w:numPr>
         <w:spacing w:after="120"/>
-        <w:rPr>
-          <w:rFonts w:ascii="Times New Roman" w:hAnsi="Times New Roman" w:cs="Times New Roman"/>
-        </w:rPr>
-      </w:pPr>
-      <w:r>
-        <w:rPr>
-          <w:rFonts w:ascii="Times New Roman" w:hAnsi="Times New Roman" w:cs="Times New Roman"/>
-        </w:rPr>
-        <w:t>The trader also needs to specify whether he or she wants to pay the commission for the</w:t>
-      </w:r>
-      <w:r>
-        <w:rPr>
-          <w:rFonts w:ascii="Times New Roman" w:hAnsi="Times New Roman" w:cs="Times New Roman"/>
-        </w:rPr>
-        <w:t xml:space="preserve"> </w:t>
-      </w:r>
-      <w:r>
-        <w:rPr>
-          <w:rFonts w:ascii="Times New Roman" w:hAnsi="Times New Roman" w:cs="Times New Roman"/>
-        </w:rPr>
-        <w:t>transaction in Ethereum or fiat currency. Based on the trader’s choices, the system places</w:t>
-      </w:r>
-      <w:r>
-        <w:rPr>
-          <w:rFonts w:ascii="Times New Roman" w:hAnsi="Times New Roman" w:cs="Times New Roman"/>
-        </w:rPr>
-        <w:t xml:space="preserve"> </w:t>
-      </w:r>
-      <w:r>
-        <w:rPr>
-          <w:rFonts w:ascii="Times New Roman" w:hAnsi="Times New Roman" w:cs="Times New Roman"/>
-        </w:rPr>
-        <w:t>the order. The system calculates the transaction commission based on the trader’s</w:t>
-      </w:r>
-      <w:r>
-        <w:rPr>
-          <w:rFonts w:ascii="Times New Roman" w:hAnsi="Times New Roman" w:cs="Times New Roman"/>
-        </w:rPr>
-        <w:t xml:space="preserve"> </w:t>
-      </w:r>
-      <w:r>
-        <w:rPr>
-          <w:rFonts w:ascii="Times New Roman" w:hAnsi="Times New Roman" w:cs="Times New Roman"/>
-        </w:rPr>
-        <w:t>classification. If the transaction fee is paid in Ethereum, the system automatically adjusts</w:t>
-      </w:r>
-      <w:r>
-        <w:rPr>
-          <w:rFonts w:ascii="Times New Roman" w:hAnsi="Times New Roman" w:cs="Times New Roman"/>
-        </w:rPr>
-        <w:t xml:space="preserve"> </w:t>
-      </w:r>
-      <w:r>
-        <w:rPr>
-          <w:rFonts w:ascii="Times New Roman" w:hAnsi="Times New Roman" w:cs="Times New Roman"/>
-        </w:rPr>
-        <w:t>the amount of Ethereum left in the customer account. On the other hand, if the customer</w:t>
-      </w:r>
-      <w:r>
-        <w:rPr>
-          <w:rFonts w:ascii="Times New Roman" w:hAnsi="Times New Roman" w:cs="Times New Roman"/>
-        </w:rPr>
-        <w:t xml:space="preserve"> </w:t>
-      </w:r>
-      <w:r>
-        <w:rPr>
-          <w:rFonts w:ascii="Times New Roman" w:hAnsi="Times New Roman" w:cs="Times New Roman"/>
-        </w:rPr>
-        <w:t>chooses to pay the commission in fiat currency, the system must automatically compute</w:t>
-      </w:r>
-      <w:r>
-        <w:rPr>
-          <w:rFonts w:ascii="Times New Roman" w:hAnsi="Times New Roman" w:cs="Times New Roman"/>
-        </w:rPr>
-        <w:t xml:space="preserve"> </w:t>
-      </w:r>
-      <w:r>
-        <w:rPr>
-          <w:rFonts w:ascii="Times New Roman" w:hAnsi="Times New Roman" w:cs="Times New Roman"/>
-        </w:rPr>
-        <w:t>the fee based on current Ethereum prices. For example, see 3 on how to get this</w:t>
-      </w:r>
-      <w:r>
-        <w:rPr>
-          <w:rFonts w:ascii="Times New Roman" w:hAnsi="Times New Roman" w:cs="Times New Roman"/>
-        </w:rPr>
-        <w:t xml:space="preserve"> </w:t>
-      </w:r>
-      <w:r>
-        <w:rPr>
-          <w:rFonts w:ascii="Times New Roman" w:hAnsi="Times New Roman" w:cs="Times New Roman"/>
-        </w:rPr>
-        <w:t>information dynamically in your app. This is critical because Ethereum prices can</w:t>
-      </w:r>
-      <w:r>
-        <w:rPr>
-          <w:rFonts w:ascii="Times New Roman" w:hAnsi="Times New Roman" w:cs="Times New Roman"/>
-        </w:rPr>
-        <w:t xml:space="preserve"> </w:t>
-      </w:r>
-      <w:r>
-        <w:rPr>
-          <w:rFonts w:ascii="Times New Roman" w:hAnsi="Times New Roman" w:cs="Times New Roman"/>
-        </w:rPr>
-        <w:t>fluctuate a lot.</w:t>
+        <w:ind w:left="360"/>
+        <w:jc w:val="both"/>
+        <w:rPr>
+          <w:rFonts w:ascii="Times New Roman" w:hAnsi="Times New Roman" w:cs="Times New Roman"/>
+        </w:rPr>
+      </w:pPr>
+      <w:r>
+        <w:rPr>
+          <w:rFonts w:ascii="Times New Roman" w:hAnsi="Times New Roman" w:cs="Times New Roman"/>
+        </w:rPr>
+        <w:t>The trader also needs to specify whether he or she wants to pay the commission for the transaction in Ethereum or fiat currency. Based on the trader’s choices, the system places the order. The system calculates the transaction commission based on the trader’s</w:t>
+      </w:r>
+      <w:r>
+        <w:rPr>
+          <w:rFonts w:ascii="Times New Roman" w:hAnsi="Times New Roman" w:cs="Times New Roman"/>
+        </w:rPr>
+        <w:t xml:space="preserve"> classification. If the transaction fee is paid in Ethereum, the system automatically adjusts the amount of Ethereum left in the customer account. On the other hand, if the customer chooses to pay the commission in fiat currency, the system must automatically compute the fee based on current Ethereum prices. For example, see 3 on how to get this information dynamically in your app. This is critical because Ethereum prices can fluctuate a lot.</w:t>
       </w:r>
     </w:p>
     <w:p>
@@ -887,42 +736,34 @@
         <w:pStyle w:val="ListParagraph"/>
         <w:numPr>
           <w:ilvl w:val="0"/>
-          <w:numId w:val="6"/>
+          <w:numId w:val="7"/>
         </w:numPr>
         <w:spacing w:after="120"/>
-        <w:rPr>
-          <w:rFonts w:ascii="Times New Roman" w:hAnsi="Times New Roman" w:cs="Times New Roman"/>
-        </w:rPr>
-      </w:pPr>
-      <w:r>
-        <w:rPr>
-          <w:rFonts w:ascii="Times New Roman" w:hAnsi="Times New Roman" w:cs="Times New Roman"/>
-        </w:rPr>
-        <w:t>The value of the transaction in Ethereum, the date of the transaction, the commission</w:t>
-      </w:r>
-      <w:r>
-        <w:rPr>
-          <w:rFonts w:ascii="Times New Roman" w:hAnsi="Times New Roman" w:cs="Times New Roman"/>
-        </w:rPr>
-        <w:t xml:space="preserve"> </w:t>
-      </w:r>
-      <w:r>
-        <w:rPr>
-          <w:rFonts w:ascii="Times New Roman" w:hAnsi="Times New Roman" w:cs="Times New Roman"/>
-        </w:rPr>
-        <w:t>paid, the commission type, the NFT address, NFT toked id, the seller Ethereum address</w:t>
-      </w:r>
-      <w:r>
-        <w:rPr>
-          <w:rFonts w:ascii="Times New Roman" w:hAnsi="Times New Roman" w:cs="Times New Roman"/>
-        </w:rPr>
-        <w:t xml:space="preserve"> </w:t>
-      </w:r>
-      <w:r>
-        <w:rPr>
-          <w:rFonts w:ascii="Times New Roman" w:hAnsi="Times New Roman" w:cs="Times New Roman"/>
-        </w:rPr>
-        <w:t>and the buyer Ethereum address should be stored separately for each transaction.</w:t>
+        <w:ind w:left="360"/>
+        <w:jc w:val="both"/>
+        <w:rPr>
+          <w:rFonts w:ascii="Times New Roman" w:hAnsi="Times New Roman" w:cs="Times New Roman"/>
+        </w:rPr>
+      </w:pPr>
+      <w:r>
+        <w:rPr>
+          <w:rFonts w:ascii="Times New Roman" w:hAnsi="Times New Roman" w:cs="Times New Roman"/>
+        </w:rPr>
+        <w:t xml:space="preserve">The value of the transaction in Ethereum, the date of the transaction, the commission paid, the commission type, the NFT address, NFT toked id, the seller Ethereum </w:t>
+      </w:r>
+      <w:proofErr w:type="gramStart"/>
+      <w:r>
+        <w:rPr>
+          <w:rFonts w:ascii="Times New Roman" w:hAnsi="Times New Roman" w:cs="Times New Roman"/>
+        </w:rPr>
+        <w:t>address</w:t>
+      </w:r>
+      <w:proofErr w:type="gramEnd"/>
+      <w:r>
+        <w:rPr>
+          <w:rFonts w:ascii="Times New Roman" w:hAnsi="Times New Roman" w:cs="Times New Roman"/>
+        </w:rPr>
+        <w:t xml:space="preserve"> and the buyer Ethereum address should be stored separately for each transaction.</w:t>
       </w:r>
     </w:p>
     <w:p>
@@ -930,78 +771,34 @@
         <w:pStyle w:val="ListParagraph"/>
         <w:numPr>
           <w:ilvl w:val="0"/>
-          <w:numId w:val="6"/>
+          <w:numId w:val="7"/>
         </w:numPr>
         <w:spacing w:after="120"/>
-        <w:rPr>
-          <w:rFonts w:ascii="Times New Roman" w:hAnsi="Times New Roman" w:cs="Times New Roman"/>
-        </w:rPr>
-      </w:pPr>
-      <w:r>
-        <w:rPr>
-          <w:rFonts w:ascii="Times New Roman" w:hAnsi="Times New Roman" w:cs="Times New Roman"/>
-        </w:rPr>
-        <w:t>From time to time, clients will transfer money/Ethreum to their account so that they can</w:t>
-      </w:r>
-      <w:r>
-        <w:rPr>
-          <w:rFonts w:ascii="Times New Roman" w:hAnsi="Times New Roman" w:cs="Times New Roman"/>
-        </w:rPr>
-        <w:t xml:space="preserve"> </w:t>
-      </w:r>
-      <w:r>
-        <w:rPr>
-          <w:rFonts w:ascii="Times New Roman" w:hAnsi="Times New Roman" w:cs="Times New Roman"/>
-        </w:rPr>
-        <w:t>buy more NFTs. For each payment transaction, you need to store the amount paid, the</w:t>
-      </w:r>
-      <w:r>
-        <w:rPr>
-          <w:rFonts w:ascii="Times New Roman" w:hAnsi="Times New Roman" w:cs="Times New Roman"/>
-        </w:rPr>
-        <w:t xml:space="preserve"> </w:t>
-      </w:r>
-      <w:r>
-        <w:rPr>
-          <w:rFonts w:ascii="Times New Roman" w:hAnsi="Times New Roman" w:cs="Times New Roman"/>
-        </w:rPr>
-        <w:t>date, type of the payment and the id related to the trader who submitted the payment, and</w:t>
-      </w:r>
-      <w:r>
-        <w:rPr>
-          <w:rFonts w:ascii="Times New Roman" w:hAnsi="Times New Roman" w:cs="Times New Roman"/>
-        </w:rPr>
-        <w:t xml:space="preserve"> </w:t>
-      </w:r>
-      <w:r>
-        <w:rPr>
-          <w:rFonts w:ascii="Times New Roman" w:hAnsi="Times New Roman" w:cs="Times New Roman"/>
-        </w:rPr>
-        <w:t>the payment address (e.g., bank account number of fiat currency, Ethereum address for</w:t>
-      </w:r>
-      <w:r>
-        <w:rPr>
-          <w:rFonts w:ascii="Times New Roman" w:hAnsi="Times New Roman" w:cs="Times New Roman"/>
-        </w:rPr>
-        <w:t xml:space="preserve"> </w:t>
-      </w:r>
-      <w:r>
-        <w:rPr>
-          <w:rFonts w:ascii="Times New Roman" w:hAnsi="Times New Roman" w:cs="Times New Roman"/>
-        </w:rPr>
-        <w:t>Ethereum payments). In your application, you may assume that all the payment</w:t>
-      </w:r>
-      <w:r>
-        <w:rPr>
-          <w:rFonts w:ascii="Times New Roman" w:hAnsi="Times New Roman" w:cs="Times New Roman"/>
-        </w:rPr>
-        <w:t xml:space="preserve"> </w:t>
-      </w:r>
-      <w:r>
-        <w:rPr>
-          <w:rFonts w:ascii="Times New Roman" w:hAnsi="Times New Roman" w:cs="Times New Roman"/>
-        </w:rPr>
-        <w:t>transactions will be successful.</w:t>
+        <w:ind w:left="360"/>
+        <w:jc w:val="both"/>
+        <w:rPr>
+          <w:rFonts w:ascii="Times New Roman" w:hAnsi="Times New Roman" w:cs="Times New Roman"/>
+        </w:rPr>
+      </w:pPr>
+      <w:r>
+        <w:rPr>
+          <w:rFonts w:ascii="Times New Roman" w:hAnsi="Times New Roman" w:cs="Times New Roman"/>
+        </w:rPr>
+        <w:t>From time to time, clients will transfer money/</w:t>
+      </w:r>
+      <w:proofErr w:type="spellStart"/>
+      <w:r>
+        <w:rPr>
+          <w:rFonts w:ascii="Times New Roman" w:hAnsi="Times New Roman" w:cs="Times New Roman"/>
+        </w:rPr>
+        <w:t>Ethreum</w:t>
+      </w:r>
+      <w:proofErr w:type="spellEnd"/>
+      <w:r>
+        <w:rPr>
+          <w:rFonts w:ascii="Times New Roman" w:hAnsi="Times New Roman" w:cs="Times New Roman"/>
+        </w:rPr>
+        <w:t xml:space="preserve"> to their account so that they can buy more NFTs. For each payment transaction, you need to store the amount paid, the date, type of the payment and the id related to the trader who submitted the payment, and the payment address (e.g., bank account number of fiat currency, Ethereum address for Ethereum payments). In your application, you may assume that all the payment transactions will be successful.</w:t>
       </w:r>
     </w:p>
     <w:p>
@@ -1009,60 +806,20 @@
         <w:pStyle w:val="ListParagraph"/>
         <w:numPr>
           <w:ilvl w:val="0"/>
-          <w:numId w:val="6"/>
+          <w:numId w:val="7"/>
         </w:numPr>
         <w:spacing w:after="120"/>
-        <w:rPr>
-          <w:rFonts w:ascii="Times New Roman" w:hAnsi="Times New Roman" w:cs="Times New Roman"/>
-        </w:rPr>
-      </w:pPr>
-      <w:r>
-        <w:rPr>
-          <w:rFonts w:ascii="Times New Roman" w:hAnsi="Times New Roman" w:cs="Times New Roman"/>
-        </w:rPr>
-        <w:t xml:space="preserve">In some cases, traders may want to cancel certain </w:t>
-      </w:r>
-      <w:r>
-        <w:rPr>
-          <w:rFonts w:ascii="Times New Roman" w:hAnsi="Times New Roman" w:cs="Times New Roman"/>
-        </w:rPr>
-        <w:t>payments</w:t>
-      </w:r>
-      <w:r>
-        <w:rPr>
-          <w:rFonts w:ascii="Times New Roman" w:hAnsi="Times New Roman" w:cs="Times New Roman"/>
-        </w:rPr>
-        <w:t xml:space="preserve"> and NFT transactions.</w:t>
-      </w:r>
-      <w:r>
-        <w:rPr>
-          <w:rFonts w:ascii="Times New Roman" w:hAnsi="Times New Roman" w:cs="Times New Roman"/>
-        </w:rPr>
-        <w:t xml:space="preserve"> </w:t>
-      </w:r>
-      <w:r>
-        <w:rPr>
-          <w:rFonts w:ascii="Times New Roman" w:hAnsi="Times New Roman" w:cs="Times New Roman"/>
-        </w:rPr>
-        <w:t>Although the system should allow such cancellations up to 15 mins after the transaction</w:t>
-      </w:r>
-      <w:r>
-        <w:rPr>
-          <w:rFonts w:ascii="Times New Roman" w:hAnsi="Times New Roman" w:cs="Times New Roman"/>
-        </w:rPr>
-        <w:t xml:space="preserve"> </w:t>
-      </w:r>
-      <w:r>
-        <w:rPr>
-          <w:rFonts w:ascii="Times New Roman" w:hAnsi="Times New Roman" w:cs="Times New Roman"/>
-        </w:rPr>
-        <w:t>submission, logs should be stored for such cancelations for auditing purposes</w:t>
-      </w:r>
-      <w:r>
-        <w:rPr>
-          <w:rFonts w:ascii="Times New Roman" w:hAnsi="Times New Roman" w:cs="Times New Roman"/>
-        </w:rPr>
-        <w:t>.</w:t>
+        <w:ind w:left="360"/>
+        <w:jc w:val="both"/>
+        <w:rPr>
+          <w:rFonts w:ascii="Times New Roman" w:hAnsi="Times New Roman" w:cs="Times New Roman"/>
+        </w:rPr>
+      </w:pPr>
+      <w:r>
+        <w:rPr>
+          <w:rFonts w:ascii="Times New Roman" w:hAnsi="Times New Roman" w:cs="Times New Roman"/>
+        </w:rPr>
+        <w:t>In some cases, traders may want to cancel certain payments and NFT transactions. Although the system should allow such cancellations up to 15 mins after the transaction submission, logs should be stored for such cancelations for auditing purposes.</w:t>
       </w:r>
     </w:p>
     <w:p>
@@ -1070,9 +827,11 @@
         <w:pStyle w:val="ListParagraph"/>
         <w:numPr>
           <w:ilvl w:val="0"/>
-          <w:numId w:val="6"/>
+          <w:numId w:val="7"/>
         </w:numPr>
         <w:spacing w:after="120"/>
+        <w:ind w:left="360"/>
+        <w:jc w:val="both"/>
         <w:rPr>
           <w:rFonts w:ascii="Times New Roman" w:hAnsi="Times New Roman" w:cs="Times New Roman"/>
         </w:rPr>
@@ -1089,54 +848,19 @@
         <w:pStyle w:val="ListParagraph"/>
         <w:numPr>
           <w:ilvl w:val="0"/>
-          <w:numId w:val="6"/>
+          <w:numId w:val="7"/>
         </w:numPr>
         <w:spacing w:after="120"/>
-        <w:rPr>
-          <w:rFonts w:ascii="Times New Roman" w:hAnsi="Times New Roman" w:cs="Times New Roman"/>
-        </w:rPr>
-      </w:pPr>
-      <w:r>
-        <w:rPr>
-          <w:rFonts w:ascii="Times New Roman" w:hAnsi="Times New Roman" w:cs="Times New Roman"/>
-        </w:rPr>
-        <w:t>You should also provide an interface for the manager that can give aggregate information</w:t>
-      </w:r>
-      <w:r>
-        <w:rPr>
-          <w:rFonts w:ascii="Times New Roman" w:hAnsi="Times New Roman" w:cs="Times New Roman"/>
-        </w:rPr>
-        <w:t xml:space="preserve"> </w:t>
-      </w:r>
-      <w:r>
-        <w:rPr>
-          <w:rFonts w:ascii="Times New Roman" w:hAnsi="Times New Roman" w:cs="Times New Roman"/>
-        </w:rPr>
-        <w:t xml:space="preserve">for daily, </w:t>
-      </w:r>
-      <w:r>
-        <w:rPr>
-          <w:rFonts w:ascii="Times New Roman" w:hAnsi="Times New Roman" w:cs="Times New Roman"/>
-        </w:rPr>
-        <w:t>weekly,</w:t>
-      </w:r>
-      <w:r>
-        <w:rPr>
-          <w:rFonts w:ascii="Times New Roman" w:hAnsi="Times New Roman" w:cs="Times New Roman"/>
-        </w:rPr>
-        <w:t xml:space="preserve"> and monthly total transactions based on the dates entered by the</w:t>
-      </w:r>
-      <w:r>
-        <w:rPr>
-          <w:rFonts w:ascii="Times New Roman" w:hAnsi="Times New Roman" w:cs="Times New Roman"/>
-        </w:rPr>
-        <w:t xml:space="preserve"> </w:t>
-      </w:r>
-      <w:r>
-        <w:rPr>
-          <w:rFonts w:ascii="Times New Roman" w:hAnsi="Times New Roman" w:cs="Times New Roman"/>
-        </w:rPr>
-        <w:t>manager.</w:t>
+        <w:ind w:left="360"/>
+        <w:rPr>
+          <w:rFonts w:ascii="Times New Roman" w:hAnsi="Times New Roman" w:cs="Times New Roman"/>
+        </w:rPr>
+      </w:pPr>
+      <w:r>
+        <w:rPr>
+          <w:rFonts w:ascii="Times New Roman" w:hAnsi="Times New Roman" w:cs="Times New Roman"/>
+        </w:rPr>
+        <w:t>You should also provide an interface for the manager that can give aggregate information for daily, weekly, and monthly total transactions based on the dates entered by the manager.</w:t>
       </w:r>
     </w:p>
     <w:p>
@@ -1332,7 +1056,13 @@
         <w:rPr>
           <w:rFonts w:ascii="Times New Roman" w:hAnsi="Times New Roman" w:cs="Times New Roman"/>
         </w:rPr>
-        <w:t>money (USD/fi</w:t>
+        <w:t>money (USD/f</w:t>
+      </w:r>
+      <w:r>
+        <w:rPr>
+          <w:rFonts w:ascii="Times New Roman" w:hAnsi="Times New Roman" w:cs="Times New Roman"/>
+        </w:rPr>
+        <w:t>i</w:t>
       </w:r>
       <w:r>
         <w:rPr>
@@ -1402,17 +1132,15 @@
           <w:rFonts w:ascii="Times New Roman" w:hAnsi="Times New Roman" w:cs="Times New Roman"/>
         </w:rPr>
       </w:pPr>
-    </w:p>
-    <w:p>
-      <w:pPr>
-        <w:spacing w:after="120"/>
+      <w:r>
         <w:rPr>
           <w:rFonts w:ascii="Times New Roman" w:hAnsi="Times New Roman" w:cs="Times New Roman"/>
           <w:b/>
           <w:bCs/>
           <w:u w:val="single"/>
         </w:rPr>
-      </w:pPr>
+        <w:t>Software Tools</w:t>
+      </w:r>
       <w:r>
         <w:rPr>
           <w:rFonts w:ascii="Times New Roman" w:hAnsi="Times New Roman" w:cs="Times New Roman"/>
@@ -1420,7 +1148,7 @@
           <w:bCs/>
           <w:u w:val="single"/>
         </w:rPr>
-        <w:t>Backend</w:t>
+        <w:t>:</w:t>
       </w:r>
       <w:r>
         <w:rPr>
@@ -1429,16 +1157,1060 @@
           <w:bCs/>
           <w:u w:val="single"/>
         </w:rPr>
-        <w:t xml:space="preserve"> Development</w:t>
-      </w:r>
-      <w:r>
-        <w:rPr>
-          <w:rFonts w:ascii="Times New Roman" w:hAnsi="Times New Roman" w:cs="Times New Roman"/>
-          <w:b/>
-          <w:bCs/>
-          <w:u w:val="single"/>
-        </w:rPr>
-        <w:t>:</w:t>
+        <w:br/>
+      </w:r>
+      <w:r>
+        <w:rPr>
+          <w:rFonts w:ascii="Times New Roman" w:hAnsi="Times New Roman" w:cs="Times New Roman"/>
+        </w:rPr>
+        <w:t xml:space="preserve">Tools and IDEs used for the </w:t>
+      </w:r>
+      <w:r>
+        <w:rPr>
+          <w:rFonts w:ascii="Times New Roman" w:hAnsi="Times New Roman" w:cs="Times New Roman"/>
+        </w:rPr>
+        <w:t xml:space="preserve">project’s </w:t>
+      </w:r>
+      <w:r>
+        <w:rPr>
+          <w:rFonts w:ascii="Times New Roman" w:hAnsi="Times New Roman" w:cs="Times New Roman"/>
+        </w:rPr>
+        <w:t>development:</w:t>
+      </w:r>
+    </w:p>
+    <w:tbl>
+      <w:tblPr>
+        <w:tblStyle w:val="TableGrid"/>
+        <w:tblW w:w="0" w:type="auto"/>
+        <w:tblLook w:val="04A0" w:firstRow="1" w:lastRow="0" w:firstColumn="1" w:lastColumn="0" w:noHBand="0" w:noVBand="1"/>
+      </w:tblPr>
+      <w:tblGrid>
+        <w:gridCol w:w="1525"/>
+        <w:gridCol w:w="3060"/>
+        <w:gridCol w:w="4765"/>
+      </w:tblGrid>
+      <w:tr>
+        <w:tc>
+          <w:tcPr>
+            <w:tcW w:w="1525" w:type="dxa"/>
+          </w:tcPr>
+          <w:p>
+            <w:pPr>
+              <w:spacing w:after="120"/>
+              <w:jc w:val="center"/>
+              <w:rPr>
+                <w:rFonts w:ascii="Times New Roman" w:hAnsi="Times New Roman" w:cs="Times New Roman"/>
+              </w:rPr>
+            </w:pPr>
+          </w:p>
+        </w:tc>
+        <w:tc>
+          <w:tcPr>
+            <w:tcW w:w="3060" w:type="dxa"/>
+          </w:tcPr>
+          <w:p>
+            <w:pPr>
+              <w:spacing w:after="120"/>
+              <w:jc w:val="center"/>
+              <w:rPr>
+                <w:rFonts w:ascii="Times New Roman" w:hAnsi="Times New Roman" w:cs="Times New Roman"/>
+              </w:rPr>
+            </w:pPr>
+            <w:r>
+              <w:rPr>
+                <w:rFonts w:ascii="Times New Roman" w:hAnsi="Times New Roman" w:cs="Times New Roman"/>
+              </w:rPr>
+              <w:t>Tool/IDE</w:t>
+            </w:r>
+          </w:p>
+        </w:tc>
+        <w:tc>
+          <w:tcPr>
+            <w:tcW w:w="4765" w:type="dxa"/>
+          </w:tcPr>
+          <w:p>
+            <w:pPr>
+              <w:spacing w:after="120"/>
+              <w:jc w:val="center"/>
+              <w:rPr>
+                <w:rFonts w:ascii="Times New Roman" w:hAnsi="Times New Roman" w:cs="Times New Roman"/>
+              </w:rPr>
+            </w:pPr>
+            <w:r>
+              <w:rPr>
+                <w:rFonts w:ascii="Times New Roman" w:hAnsi="Times New Roman" w:cs="Times New Roman"/>
+              </w:rPr>
+              <w:t>Comments</w:t>
+            </w:r>
+          </w:p>
+        </w:tc>
+      </w:tr>
+      <w:tr>
+        <w:tc>
+          <w:tcPr>
+            <w:tcW w:w="1525" w:type="dxa"/>
+          </w:tcPr>
+          <w:p>
+            <w:pPr>
+              <w:spacing w:after="120"/>
+              <w:jc w:val="center"/>
+              <w:rPr>
+                <w:rFonts w:ascii="Times New Roman" w:hAnsi="Times New Roman" w:cs="Times New Roman"/>
+              </w:rPr>
+            </w:pPr>
+            <w:r>
+              <w:rPr>
+                <w:noProof/>
+              </w:rPr>
+              <w:drawing>
+                <wp:inline distT="0" distB="0" distL="0" distR="0" wp14:anchorId="57B1E9B3" wp14:editId="2F802731">
+                  <wp:extent cx="317500" cy="317500"/>
+                  <wp:effectExtent l="0" t="0" r="6350" b="6350"/>
+                  <wp:docPr id="3" name="Picture 3" descr="A picture containing text, clipart&#10;&#10;Description automatically generated"/>
+                  <wp:cNvGraphicFramePr>
+                    <a:graphicFrameLocks xmlns:a="http://schemas.openxmlformats.org/drawingml/2006/main" noChangeAspect="1"/>
+                  </wp:cNvGraphicFramePr>
+                  <a:graphic xmlns:a="http://schemas.openxmlformats.org/drawingml/2006/main">
+                    <a:graphicData uri="http://schemas.openxmlformats.org/drawingml/2006/picture">
+                      <pic:pic xmlns:pic="http://schemas.openxmlformats.org/drawingml/2006/picture">
+                        <pic:nvPicPr>
+                          <pic:cNvPr id="3" name="Picture 3" descr="A picture containing text, clipart&#10;&#10;Description automatically generated"/>
+                          <pic:cNvPicPr>
+                            <a:picLocks noChangeAspect="1" noChangeArrowheads="1"/>
+                          </pic:cNvPicPr>
+                        </pic:nvPicPr>
+                        <pic:blipFill>
+                          <a:blip r:embed="rId9" cstate="print">
+                            <a:extLst>
+                              <a:ext uri="{28A0092B-C50C-407E-A947-70E740481C1C}">
+                                <a14:useLocalDpi xmlns:a14="http://schemas.microsoft.com/office/drawing/2010/main" val="0"/>
+                              </a:ext>
+                            </a:extLst>
+                          </a:blip>
+                          <a:srcRect/>
+                          <a:stretch>
+                            <a:fillRect/>
+                          </a:stretch>
+                        </pic:blipFill>
+                        <pic:spPr bwMode="auto">
+                          <a:xfrm>
+                            <a:off x="0" y="0"/>
+                            <a:ext cx="317500" cy="317500"/>
+                          </a:xfrm>
+                          <a:prstGeom prst="rect">
+                            <a:avLst/>
+                          </a:prstGeom>
+                          <a:noFill/>
+                          <a:ln>
+                            <a:noFill/>
+                          </a:ln>
+                        </pic:spPr>
+                      </pic:pic>
+                    </a:graphicData>
+                  </a:graphic>
+                </wp:inline>
+              </w:drawing>
+            </w:r>
+          </w:p>
+        </w:tc>
+        <w:tc>
+          <w:tcPr>
+            <w:tcW w:w="3060" w:type="dxa"/>
+          </w:tcPr>
+          <w:p>
+            <w:pPr>
+              <w:spacing w:after="120"/>
+              <w:jc w:val="center"/>
+              <w:rPr>
+                <w:rFonts w:ascii="Times New Roman" w:hAnsi="Times New Roman" w:cs="Times New Roman"/>
+              </w:rPr>
+            </w:pPr>
+            <w:r>
+              <w:rPr>
+                <w:rFonts w:ascii="Times New Roman" w:hAnsi="Times New Roman" w:cs="Times New Roman"/>
+              </w:rPr>
+              <w:t>Spring Tool 4.0</w:t>
+            </w:r>
+          </w:p>
+        </w:tc>
+        <w:tc>
+          <w:tcPr>
+            <w:tcW w:w="4765" w:type="dxa"/>
+          </w:tcPr>
+          <w:p>
+            <w:pPr>
+              <w:spacing w:after="120"/>
+              <w:jc w:val="center"/>
+              <w:rPr>
+                <w:rFonts w:ascii="Times New Roman" w:hAnsi="Times New Roman" w:cs="Times New Roman"/>
+              </w:rPr>
+            </w:pPr>
+            <w:r>
+              <w:rPr>
+                <w:rFonts w:ascii="Times New Roman" w:hAnsi="Times New Roman" w:cs="Times New Roman"/>
+              </w:rPr>
+              <w:t>D</w:t>
+            </w:r>
+            <w:r>
+              <w:rPr>
+                <w:rFonts w:ascii="Times New Roman" w:hAnsi="Times New Roman" w:cs="Times New Roman"/>
+              </w:rPr>
+              <w:t>eveloping Spring-based enterprise applications</w:t>
+            </w:r>
+            <w:r>
+              <w:rPr>
+                <w:rFonts w:ascii="Times New Roman" w:hAnsi="Times New Roman" w:cs="Times New Roman"/>
+              </w:rPr>
+              <w:t>.</w:t>
+            </w:r>
+          </w:p>
+        </w:tc>
+      </w:tr>
+      <w:tr>
+        <w:tc>
+          <w:tcPr>
+            <w:tcW w:w="1525" w:type="dxa"/>
+          </w:tcPr>
+          <w:p>
+            <w:pPr>
+              <w:spacing w:after="120"/>
+              <w:jc w:val="center"/>
+              <w:rPr>
+                <w:rFonts w:ascii="Times New Roman" w:hAnsi="Times New Roman" w:cs="Times New Roman"/>
+              </w:rPr>
+            </w:pPr>
+            <w:r>
+              <w:rPr>
+                <w:noProof/>
+              </w:rPr>
+              <w:drawing>
+                <wp:inline distT="0" distB="0" distL="0" distR="0" wp14:anchorId="3DCE0D1F" wp14:editId="591DD46B">
+                  <wp:extent cx="589280" cy="301625"/>
+                  <wp:effectExtent l="0" t="0" r="1270" b="3175"/>
+                  <wp:docPr id="4" name="Picture 4" descr="A picture containing text, clipart&#10;&#10;Description automatically generated"/>
+                  <wp:cNvGraphicFramePr>
+                    <a:graphicFrameLocks xmlns:a="http://schemas.openxmlformats.org/drawingml/2006/main" noChangeAspect="1"/>
+                  </wp:cNvGraphicFramePr>
+                  <a:graphic xmlns:a="http://schemas.openxmlformats.org/drawingml/2006/main">
+                    <a:graphicData uri="http://schemas.openxmlformats.org/drawingml/2006/picture">
+                      <pic:pic xmlns:pic="http://schemas.openxmlformats.org/drawingml/2006/picture">
+                        <pic:nvPicPr>
+                          <pic:cNvPr id="4" name="Picture 4" descr="A picture containing text, clipart&#10;&#10;Description automatically generated"/>
+                          <pic:cNvPicPr>
+                            <a:picLocks noChangeAspect="1" noChangeArrowheads="1"/>
+                          </pic:cNvPicPr>
+                        </pic:nvPicPr>
+                        <pic:blipFill>
+                          <a:blip r:embed="rId10" cstate="print">
+                            <a:extLst>
+                              <a:ext uri="{28A0092B-C50C-407E-A947-70E740481C1C}">
+                                <a14:useLocalDpi xmlns:a14="http://schemas.microsoft.com/office/drawing/2010/main" val="0"/>
+                              </a:ext>
+                            </a:extLst>
+                          </a:blip>
+                          <a:srcRect/>
+                          <a:stretch>
+                            <a:fillRect/>
+                          </a:stretch>
+                        </pic:blipFill>
+                        <pic:spPr bwMode="auto">
+                          <a:xfrm>
+                            <a:off x="0" y="0"/>
+                            <a:ext cx="589280" cy="301625"/>
+                          </a:xfrm>
+                          <a:prstGeom prst="rect">
+                            <a:avLst/>
+                          </a:prstGeom>
+                          <a:noFill/>
+                          <a:ln>
+                            <a:noFill/>
+                          </a:ln>
+                        </pic:spPr>
+                      </pic:pic>
+                    </a:graphicData>
+                  </a:graphic>
+                </wp:inline>
+              </w:drawing>
+            </w:r>
+          </w:p>
+        </w:tc>
+        <w:tc>
+          <w:tcPr>
+            <w:tcW w:w="3060" w:type="dxa"/>
+          </w:tcPr>
+          <w:p>
+            <w:pPr>
+              <w:spacing w:after="120"/>
+              <w:jc w:val="center"/>
+              <w:rPr>
+                <w:rFonts w:ascii="Times New Roman" w:hAnsi="Times New Roman" w:cs="Times New Roman"/>
+              </w:rPr>
+            </w:pPr>
+            <w:proofErr w:type="spellStart"/>
+            <w:r>
+              <w:rPr>
+                <w:rFonts w:ascii="Times New Roman" w:hAnsi="Times New Roman" w:cs="Times New Roman"/>
+              </w:rPr>
+              <w:t>MySql</w:t>
+            </w:r>
+            <w:proofErr w:type="spellEnd"/>
+          </w:p>
+        </w:tc>
+        <w:tc>
+          <w:tcPr>
+            <w:tcW w:w="4765" w:type="dxa"/>
+          </w:tcPr>
+          <w:p>
+            <w:pPr>
+              <w:spacing w:after="120"/>
+              <w:jc w:val="center"/>
+              <w:rPr>
+                <w:rFonts w:ascii="Times New Roman" w:hAnsi="Times New Roman" w:cs="Times New Roman"/>
+              </w:rPr>
+            </w:pPr>
+            <w:r>
+              <w:rPr>
+                <w:rFonts w:ascii="Times New Roman" w:hAnsi="Times New Roman" w:cs="Times New Roman"/>
+              </w:rPr>
+              <w:t>R</w:t>
+            </w:r>
+            <w:r>
+              <w:rPr>
+                <w:rFonts w:ascii="Times New Roman" w:hAnsi="Times New Roman" w:cs="Times New Roman"/>
+              </w:rPr>
+              <w:t>elational database management system</w:t>
+            </w:r>
+          </w:p>
+        </w:tc>
+      </w:tr>
+      <w:tr>
+        <w:tc>
+          <w:tcPr>
+            <w:tcW w:w="1525" w:type="dxa"/>
+          </w:tcPr>
+          <w:p>
+            <w:pPr>
+              <w:spacing w:after="120"/>
+              <w:jc w:val="center"/>
+              <w:rPr>
+                <w:noProof/>
+              </w:rPr>
+            </w:pPr>
+            <w:r>
+              <w:rPr>
+                <w:noProof/>
+              </w:rPr>
+              <w:drawing>
+                <wp:inline distT="0" distB="0" distL="0" distR="0" wp14:anchorId="412BB445" wp14:editId="2117C438">
+                  <wp:extent cx="508883" cy="508883"/>
+                  <wp:effectExtent l="0" t="0" r="5715" b="5715"/>
+                  <wp:docPr id="10" name="Picture 10"/>
+                  <wp:cNvGraphicFramePr>
+                    <a:graphicFrameLocks xmlns:a="http://schemas.openxmlformats.org/drawingml/2006/main" noChangeAspect="1"/>
+                  </wp:cNvGraphicFramePr>
+                  <a:graphic xmlns:a="http://schemas.openxmlformats.org/drawingml/2006/main">
+                    <a:graphicData uri="http://schemas.openxmlformats.org/drawingml/2006/picture">
+                      <pic:pic xmlns:pic="http://schemas.openxmlformats.org/drawingml/2006/picture">
+                        <pic:nvPicPr>
+                          <pic:cNvPr id="0" name="Picture 17"/>
+                          <pic:cNvPicPr>
+                            <a:picLocks noChangeAspect="1" noChangeArrowheads="1"/>
+                          </pic:cNvPicPr>
+                        </pic:nvPicPr>
+                        <pic:blipFill>
+                          <a:blip r:embed="rId11" cstate="print">
+                            <a:extLst>
+                              <a:ext uri="{28A0092B-C50C-407E-A947-70E740481C1C}">
+                                <a14:useLocalDpi xmlns:a14="http://schemas.microsoft.com/office/drawing/2010/main" val="0"/>
+                              </a:ext>
+                            </a:extLst>
+                          </a:blip>
+                          <a:srcRect/>
+                          <a:stretch>
+                            <a:fillRect/>
+                          </a:stretch>
+                        </pic:blipFill>
+                        <pic:spPr bwMode="auto">
+                          <a:xfrm>
+                            <a:off x="0" y="0"/>
+                            <a:ext cx="516870" cy="516870"/>
+                          </a:xfrm>
+                          <a:prstGeom prst="rect">
+                            <a:avLst/>
+                          </a:prstGeom>
+                          <a:noFill/>
+                          <a:ln>
+                            <a:noFill/>
+                          </a:ln>
+                        </pic:spPr>
+                      </pic:pic>
+                    </a:graphicData>
+                  </a:graphic>
+                </wp:inline>
+              </w:drawing>
+            </w:r>
+          </w:p>
+        </w:tc>
+        <w:tc>
+          <w:tcPr>
+            <w:tcW w:w="3060" w:type="dxa"/>
+          </w:tcPr>
+          <w:p>
+            <w:pPr>
+              <w:spacing w:after="120"/>
+              <w:jc w:val="center"/>
+              <w:rPr>
+                <w:rFonts w:ascii="Times New Roman" w:hAnsi="Times New Roman" w:cs="Times New Roman"/>
+              </w:rPr>
+            </w:pPr>
+            <w:r>
+              <w:rPr>
+                <w:rFonts w:ascii="Times New Roman" w:hAnsi="Times New Roman" w:cs="Times New Roman"/>
+              </w:rPr>
+              <w:t>Docker</w:t>
+            </w:r>
+          </w:p>
+        </w:tc>
+        <w:tc>
+          <w:tcPr>
+            <w:tcW w:w="4765" w:type="dxa"/>
+          </w:tcPr>
+          <w:p>
+            <w:pPr>
+              <w:spacing w:after="120"/>
+              <w:jc w:val="center"/>
+              <w:rPr>
+                <w:rFonts w:ascii="Times New Roman" w:hAnsi="Times New Roman" w:cs="Times New Roman"/>
+              </w:rPr>
+            </w:pPr>
+            <w:r>
+              <w:rPr>
+                <w:rFonts w:ascii="Times New Roman" w:hAnsi="Times New Roman" w:cs="Times New Roman"/>
+              </w:rPr>
+              <w:t>U</w:t>
+            </w:r>
+            <w:r>
+              <w:rPr>
+                <w:rFonts w:ascii="Times New Roman" w:hAnsi="Times New Roman" w:cs="Times New Roman"/>
+              </w:rPr>
+              <w:t>se</w:t>
+            </w:r>
+            <w:r>
+              <w:rPr>
+                <w:rFonts w:ascii="Times New Roman" w:hAnsi="Times New Roman" w:cs="Times New Roman"/>
+              </w:rPr>
+              <w:t>d for</w:t>
+            </w:r>
+            <w:r>
+              <w:rPr>
+                <w:rFonts w:ascii="Times New Roman" w:hAnsi="Times New Roman" w:cs="Times New Roman"/>
+              </w:rPr>
+              <w:t xml:space="preserve"> OS-level virtualization to deliver software in packages</w:t>
+            </w:r>
+          </w:p>
+        </w:tc>
+      </w:tr>
+      <w:tr>
+        <w:tc>
+          <w:tcPr>
+            <w:tcW w:w="1525" w:type="dxa"/>
+          </w:tcPr>
+          <w:p>
+            <w:pPr>
+              <w:spacing w:after="120"/>
+              <w:jc w:val="center"/>
+              <w:rPr>
+                <w:rFonts w:ascii="Times New Roman" w:hAnsi="Times New Roman" w:cs="Times New Roman"/>
+              </w:rPr>
+            </w:pPr>
+            <w:r>
+              <w:rPr>
+                <w:noProof/>
+              </w:rPr>
+              <w:drawing>
+                <wp:inline distT="0" distB="0" distL="0" distR="0" wp14:anchorId="71ADA55C" wp14:editId="02C5144C">
+                  <wp:extent cx="643890" cy="320675"/>
+                  <wp:effectExtent l="0" t="0" r="3810" b="3175"/>
+                  <wp:docPr id="6" name="Picture 6" descr="Logo, company name&#10;&#10;Description automatically generated"/>
+                  <wp:cNvGraphicFramePr>
+                    <a:graphicFrameLocks xmlns:a="http://schemas.openxmlformats.org/drawingml/2006/main" noChangeAspect="1"/>
+                  </wp:cNvGraphicFramePr>
+                  <a:graphic xmlns:a="http://schemas.openxmlformats.org/drawingml/2006/main">
+                    <a:graphicData uri="http://schemas.openxmlformats.org/drawingml/2006/picture">
+                      <pic:pic xmlns:pic="http://schemas.openxmlformats.org/drawingml/2006/picture">
+                        <pic:nvPicPr>
+                          <pic:cNvPr id="6" name="Picture 6" descr="Logo, company name&#10;&#10;Description automatically generated"/>
+                          <pic:cNvPicPr>
+                            <a:picLocks noChangeAspect="1" noChangeArrowheads="1"/>
+                          </pic:cNvPicPr>
+                        </pic:nvPicPr>
+                        <pic:blipFill>
+                          <a:blip r:embed="rId12" cstate="print">
+                            <a:extLst>
+                              <a:ext uri="{28A0092B-C50C-407E-A947-70E740481C1C}">
+                                <a14:useLocalDpi xmlns:a14="http://schemas.microsoft.com/office/drawing/2010/main" val="0"/>
+                              </a:ext>
+                            </a:extLst>
+                          </a:blip>
+                          <a:srcRect/>
+                          <a:stretch>
+                            <a:fillRect/>
+                          </a:stretch>
+                        </pic:blipFill>
+                        <pic:spPr bwMode="auto">
+                          <a:xfrm>
+                            <a:off x="0" y="0"/>
+                            <a:ext cx="643890" cy="320675"/>
+                          </a:xfrm>
+                          <a:prstGeom prst="rect">
+                            <a:avLst/>
+                          </a:prstGeom>
+                          <a:noFill/>
+                          <a:ln>
+                            <a:noFill/>
+                          </a:ln>
+                        </pic:spPr>
+                      </pic:pic>
+                    </a:graphicData>
+                  </a:graphic>
+                </wp:inline>
+              </w:drawing>
+            </w:r>
+          </w:p>
+        </w:tc>
+        <w:tc>
+          <w:tcPr>
+            <w:tcW w:w="3060" w:type="dxa"/>
+          </w:tcPr>
+          <w:p>
+            <w:pPr>
+              <w:spacing w:after="120"/>
+              <w:jc w:val="center"/>
+              <w:rPr>
+                <w:rFonts w:ascii="Times New Roman" w:hAnsi="Times New Roman" w:cs="Times New Roman"/>
+              </w:rPr>
+            </w:pPr>
+            <w:r>
+              <w:rPr>
+                <w:rFonts w:ascii="Times New Roman" w:hAnsi="Times New Roman" w:cs="Times New Roman"/>
+              </w:rPr>
+              <w:t>Jenkins</w:t>
+            </w:r>
+          </w:p>
+        </w:tc>
+        <w:tc>
+          <w:tcPr>
+            <w:tcW w:w="4765" w:type="dxa"/>
+          </w:tcPr>
+          <w:p>
+            <w:pPr>
+              <w:spacing w:after="120"/>
+              <w:jc w:val="center"/>
+              <w:rPr>
+                <w:rFonts w:ascii="Times New Roman" w:hAnsi="Times New Roman" w:cs="Times New Roman"/>
+              </w:rPr>
+            </w:pPr>
+            <w:r>
+              <w:rPr>
+                <w:rFonts w:ascii="Times New Roman" w:hAnsi="Times New Roman" w:cs="Times New Roman"/>
+              </w:rPr>
+              <w:t>R</w:t>
+            </w:r>
+            <w:r>
+              <w:rPr>
+                <w:rFonts w:ascii="Times New Roman" w:hAnsi="Times New Roman" w:cs="Times New Roman"/>
+              </w:rPr>
+              <w:t>eliably build, test, and deploy their software</w:t>
+            </w:r>
+          </w:p>
+        </w:tc>
+      </w:tr>
+      <w:tr>
+        <w:tc>
+          <w:tcPr>
+            <w:tcW w:w="1525" w:type="dxa"/>
+          </w:tcPr>
+          <w:p>
+            <w:pPr>
+              <w:spacing w:after="120"/>
+              <w:jc w:val="center"/>
+              <w:rPr>
+                <w:rFonts w:ascii="Times New Roman" w:hAnsi="Times New Roman" w:cs="Times New Roman"/>
+              </w:rPr>
+            </w:pPr>
+            <w:r>
+              <w:rPr>
+                <w:noProof/>
+              </w:rPr>
+              <w:drawing>
+                <wp:inline distT="0" distB="0" distL="0" distR="0" wp14:anchorId="294E278F" wp14:editId="5EFBDFD6">
+                  <wp:extent cx="349250" cy="349250"/>
+                  <wp:effectExtent l="0" t="0" r="0" b="0"/>
+                  <wp:docPr id="7" name="Picture 7" descr="Icon&#10;&#10;Description automatically generated"/>
+                  <wp:cNvGraphicFramePr>
+                    <a:graphicFrameLocks xmlns:a="http://schemas.openxmlformats.org/drawingml/2006/main" noChangeAspect="1"/>
+                  </wp:cNvGraphicFramePr>
+                  <a:graphic xmlns:a="http://schemas.openxmlformats.org/drawingml/2006/main">
+                    <a:graphicData uri="http://schemas.openxmlformats.org/drawingml/2006/picture">
+                      <pic:pic xmlns:pic="http://schemas.openxmlformats.org/drawingml/2006/picture">
+                        <pic:nvPicPr>
+                          <pic:cNvPr id="7" name="Picture 7" descr="Icon&#10;&#10;Description automatically generated"/>
+                          <pic:cNvPicPr>
+                            <a:picLocks noChangeAspect="1" noChangeArrowheads="1"/>
+                          </pic:cNvPicPr>
+                        </pic:nvPicPr>
+                        <pic:blipFill>
+                          <a:blip r:embed="rId13" cstate="print">
+                            <a:extLst>
+                              <a:ext uri="{28A0092B-C50C-407E-A947-70E740481C1C}">
+                                <a14:useLocalDpi xmlns:a14="http://schemas.microsoft.com/office/drawing/2010/main" val="0"/>
+                              </a:ext>
+                            </a:extLst>
+                          </a:blip>
+                          <a:srcRect/>
+                          <a:stretch>
+                            <a:fillRect/>
+                          </a:stretch>
+                        </pic:blipFill>
+                        <pic:spPr bwMode="auto">
+                          <a:xfrm>
+                            <a:off x="0" y="0"/>
+                            <a:ext cx="349250" cy="349250"/>
+                          </a:xfrm>
+                          <a:prstGeom prst="rect">
+                            <a:avLst/>
+                          </a:prstGeom>
+                          <a:noFill/>
+                          <a:ln>
+                            <a:noFill/>
+                          </a:ln>
+                        </pic:spPr>
+                      </pic:pic>
+                    </a:graphicData>
+                  </a:graphic>
+                </wp:inline>
+              </w:drawing>
+            </w:r>
+          </w:p>
+        </w:tc>
+        <w:tc>
+          <w:tcPr>
+            <w:tcW w:w="3060" w:type="dxa"/>
+          </w:tcPr>
+          <w:p>
+            <w:pPr>
+              <w:spacing w:after="120"/>
+              <w:jc w:val="center"/>
+              <w:rPr>
+                <w:rFonts w:ascii="Times New Roman" w:hAnsi="Times New Roman" w:cs="Times New Roman"/>
+              </w:rPr>
+            </w:pPr>
+            <w:r>
+              <w:rPr>
+                <w:rFonts w:ascii="Times New Roman" w:hAnsi="Times New Roman" w:cs="Times New Roman"/>
+              </w:rPr>
+              <w:t>Google Cloud Platform</w:t>
+            </w:r>
+          </w:p>
+        </w:tc>
+        <w:tc>
+          <w:tcPr>
+            <w:tcW w:w="4765" w:type="dxa"/>
+          </w:tcPr>
+          <w:p>
+            <w:pPr>
+              <w:spacing w:after="120"/>
+              <w:jc w:val="center"/>
+              <w:rPr>
+                <w:rFonts w:ascii="Times New Roman" w:hAnsi="Times New Roman" w:cs="Times New Roman"/>
+              </w:rPr>
+            </w:pPr>
+            <w:r>
+              <w:rPr>
+                <w:rFonts w:ascii="Times New Roman" w:hAnsi="Times New Roman" w:cs="Times New Roman"/>
+              </w:rPr>
+              <w:t>C</w:t>
+            </w:r>
+            <w:r>
+              <w:rPr>
+                <w:rFonts w:ascii="Times New Roman" w:hAnsi="Times New Roman" w:cs="Times New Roman"/>
+              </w:rPr>
+              <w:t>loud computing services that run on the same infrastructure</w:t>
+            </w:r>
+          </w:p>
+        </w:tc>
+      </w:tr>
+      <w:tr>
+        <w:tc>
+          <w:tcPr>
+            <w:tcW w:w="1525" w:type="dxa"/>
+          </w:tcPr>
+          <w:p>
+            <w:pPr>
+              <w:spacing w:after="120"/>
+              <w:jc w:val="center"/>
+              <w:rPr>
+                <w:rFonts w:ascii="Times New Roman" w:hAnsi="Times New Roman" w:cs="Times New Roman"/>
+              </w:rPr>
+            </w:pPr>
+            <w:r>
+              <w:rPr>
+                <w:noProof/>
+              </w:rPr>
+              <w:drawing>
+                <wp:inline distT="0" distB="0" distL="0" distR="0" wp14:anchorId="23082EB9" wp14:editId="587DACCD">
+                  <wp:extent cx="333375" cy="288925"/>
+                  <wp:effectExtent l="0" t="0" r="9525" b="0"/>
+                  <wp:docPr id="1" name="Picture 1" descr="Icon&#10;&#10;Description automatically generated"/>
+                  <wp:cNvGraphicFramePr>
+                    <a:graphicFrameLocks xmlns:a="http://schemas.openxmlformats.org/drawingml/2006/main" noChangeAspect="1"/>
+                  </wp:cNvGraphicFramePr>
+                  <a:graphic xmlns:a="http://schemas.openxmlformats.org/drawingml/2006/main">
+                    <a:graphicData uri="http://schemas.openxmlformats.org/drawingml/2006/picture">
+                      <pic:pic xmlns:pic="http://schemas.openxmlformats.org/drawingml/2006/picture">
+                        <pic:nvPicPr>
+                          <pic:cNvPr id="1" name="Picture 1" descr="Icon&#10;&#10;Description automatically generated"/>
+                          <pic:cNvPicPr>
+                            <a:picLocks noChangeAspect="1" noChangeArrowheads="1"/>
+                          </pic:cNvPicPr>
+                        </pic:nvPicPr>
+                        <pic:blipFill>
+                          <a:blip r:embed="rId14" cstate="print">
+                            <a:extLst>
+                              <a:ext uri="{28A0092B-C50C-407E-A947-70E740481C1C}">
+                                <a14:useLocalDpi xmlns:a14="http://schemas.microsoft.com/office/drawing/2010/main" val="0"/>
+                              </a:ext>
+                            </a:extLst>
+                          </a:blip>
+                          <a:srcRect/>
+                          <a:stretch>
+                            <a:fillRect/>
+                          </a:stretch>
+                        </pic:blipFill>
+                        <pic:spPr bwMode="auto">
+                          <a:xfrm flipH="1">
+                            <a:off x="0" y="0"/>
+                            <a:ext cx="333375" cy="288925"/>
+                          </a:xfrm>
+                          <a:prstGeom prst="rect">
+                            <a:avLst/>
+                          </a:prstGeom>
+                          <a:noFill/>
+                          <a:ln>
+                            <a:noFill/>
+                          </a:ln>
+                        </pic:spPr>
+                      </pic:pic>
+                    </a:graphicData>
+                  </a:graphic>
+                </wp:inline>
+              </w:drawing>
+            </w:r>
+          </w:p>
+        </w:tc>
+        <w:tc>
+          <w:tcPr>
+            <w:tcW w:w="3060" w:type="dxa"/>
+          </w:tcPr>
+          <w:p>
+            <w:pPr>
+              <w:spacing w:after="120"/>
+              <w:jc w:val="center"/>
+              <w:rPr>
+                <w:rFonts w:ascii="Times New Roman" w:hAnsi="Times New Roman" w:cs="Times New Roman"/>
+              </w:rPr>
+            </w:pPr>
+            <w:r>
+              <w:rPr>
+                <w:rFonts w:ascii="Times New Roman" w:hAnsi="Times New Roman" w:cs="Times New Roman"/>
+              </w:rPr>
+              <w:t>React</w:t>
+            </w:r>
+          </w:p>
+        </w:tc>
+        <w:tc>
+          <w:tcPr>
+            <w:tcW w:w="4765" w:type="dxa"/>
+          </w:tcPr>
+          <w:p>
+            <w:pPr>
+              <w:spacing w:after="120"/>
+              <w:jc w:val="center"/>
+              <w:rPr>
+                <w:rFonts w:ascii="Times New Roman" w:hAnsi="Times New Roman" w:cs="Times New Roman"/>
+              </w:rPr>
+            </w:pPr>
+            <w:r>
+              <w:rPr>
+                <w:rFonts w:ascii="Times New Roman" w:hAnsi="Times New Roman" w:cs="Times New Roman"/>
+              </w:rPr>
+              <w:t>B</w:t>
+            </w:r>
+            <w:r>
+              <w:rPr>
+                <w:rFonts w:ascii="Times New Roman" w:hAnsi="Times New Roman" w:cs="Times New Roman"/>
+              </w:rPr>
+              <w:t>uilding tool for user interface</w:t>
+            </w:r>
+          </w:p>
+        </w:tc>
+      </w:tr>
+      <w:tr>
+        <w:tc>
+          <w:tcPr>
+            <w:tcW w:w="1525" w:type="dxa"/>
+          </w:tcPr>
+          <w:p>
+            <w:pPr>
+              <w:spacing w:after="120"/>
+              <w:jc w:val="center"/>
+              <w:rPr>
+                <w:rFonts w:ascii="Times New Roman" w:hAnsi="Times New Roman" w:cs="Times New Roman"/>
+              </w:rPr>
+            </w:pPr>
+            <w:r>
+              <w:rPr>
+                <w:noProof/>
+              </w:rPr>
+              <w:drawing>
+                <wp:inline distT="0" distB="0" distL="0" distR="0" wp14:anchorId="0D3A5FAE" wp14:editId="5748022D">
+                  <wp:extent cx="357809" cy="357809"/>
+                  <wp:effectExtent l="0" t="0" r="4445" b="4445"/>
+                  <wp:docPr id="8" name="Picture 8" descr="upload.wikimedia.org/wikipedia/commons/thumb/9/..."/>
+                  <wp:cNvGraphicFramePr>
+                    <a:graphicFrameLocks xmlns:a="http://schemas.openxmlformats.org/drawingml/2006/main" noChangeAspect="1"/>
+                  </wp:cNvGraphicFramePr>
+                  <a:graphic xmlns:a="http://schemas.openxmlformats.org/drawingml/2006/main">
+                    <a:graphicData uri="http://schemas.openxmlformats.org/drawingml/2006/picture">
+                      <pic:pic xmlns:pic="http://schemas.openxmlformats.org/drawingml/2006/picture">
+                        <pic:nvPicPr>
+                          <pic:cNvPr id="0" name="Picture 13" descr="upload.wikimedia.org/wikipedia/commons/thumb/9/..."/>
+                          <pic:cNvPicPr>
+                            <a:picLocks noChangeAspect="1" noChangeArrowheads="1"/>
+                          </pic:cNvPicPr>
+                        </pic:nvPicPr>
+                        <pic:blipFill>
+                          <a:blip r:embed="rId15" cstate="print">
+                            <a:extLst>
+                              <a:ext uri="{28A0092B-C50C-407E-A947-70E740481C1C}">
+                                <a14:useLocalDpi xmlns:a14="http://schemas.microsoft.com/office/drawing/2010/main" val="0"/>
+                              </a:ext>
+                            </a:extLst>
+                          </a:blip>
+                          <a:srcRect/>
+                          <a:stretch>
+                            <a:fillRect/>
+                          </a:stretch>
+                        </pic:blipFill>
+                        <pic:spPr bwMode="auto">
+                          <a:xfrm>
+                            <a:off x="0" y="0"/>
+                            <a:ext cx="367046" cy="367046"/>
+                          </a:xfrm>
+                          <a:prstGeom prst="rect">
+                            <a:avLst/>
+                          </a:prstGeom>
+                          <a:noFill/>
+                          <a:ln>
+                            <a:noFill/>
+                          </a:ln>
+                        </pic:spPr>
+                      </pic:pic>
+                    </a:graphicData>
+                  </a:graphic>
+                </wp:inline>
+              </w:drawing>
+            </w:r>
+          </w:p>
+        </w:tc>
+        <w:tc>
+          <w:tcPr>
+            <w:tcW w:w="3060" w:type="dxa"/>
+          </w:tcPr>
+          <w:p>
+            <w:pPr>
+              <w:spacing w:after="120"/>
+              <w:jc w:val="center"/>
+              <w:rPr>
+                <w:rFonts w:ascii="Times New Roman" w:hAnsi="Times New Roman" w:cs="Times New Roman"/>
+              </w:rPr>
+            </w:pPr>
+            <w:r>
+              <w:rPr>
+                <w:rFonts w:ascii="Times New Roman" w:hAnsi="Times New Roman" w:cs="Times New Roman"/>
+              </w:rPr>
+              <w:t>VS Code</w:t>
+            </w:r>
+          </w:p>
+        </w:tc>
+        <w:tc>
+          <w:tcPr>
+            <w:tcW w:w="4765" w:type="dxa"/>
+          </w:tcPr>
+          <w:p>
+            <w:pPr>
+              <w:spacing w:after="120"/>
+              <w:jc w:val="center"/>
+              <w:rPr>
+                <w:rFonts w:ascii="Times New Roman" w:hAnsi="Times New Roman" w:cs="Times New Roman"/>
+              </w:rPr>
+            </w:pPr>
+            <w:r>
+              <w:rPr>
+                <w:rFonts w:ascii="Times New Roman" w:hAnsi="Times New Roman" w:cs="Times New Roman"/>
+              </w:rPr>
+              <w:t>Code editing &amp; development</w:t>
+            </w:r>
+          </w:p>
+        </w:tc>
+      </w:tr>
+      <w:tr>
+        <w:tc>
+          <w:tcPr>
+            <w:tcW w:w="1525" w:type="dxa"/>
+          </w:tcPr>
+          <w:p>
+            <w:pPr>
+              <w:spacing w:after="120"/>
+              <w:jc w:val="center"/>
+              <w:rPr>
+                <w:rFonts w:ascii="Times New Roman" w:hAnsi="Times New Roman" w:cs="Times New Roman"/>
+              </w:rPr>
+            </w:pPr>
+            <w:r>
+              <w:rPr>
+                <w:noProof/>
+              </w:rPr>
+              <w:drawing>
+                <wp:inline distT="0" distB="0" distL="0" distR="0" wp14:anchorId="481251B0" wp14:editId="5F9C8135">
+                  <wp:extent cx="752594" cy="421419"/>
+                  <wp:effectExtent l="0" t="0" r="0" b="0"/>
+                  <wp:docPr id="9" name="Picture 9"/>
+                  <wp:cNvGraphicFramePr>
+                    <a:graphicFrameLocks xmlns:a="http://schemas.openxmlformats.org/drawingml/2006/main" noChangeAspect="1"/>
+                  </wp:cNvGraphicFramePr>
+                  <a:graphic xmlns:a="http://schemas.openxmlformats.org/drawingml/2006/main">
+                    <a:graphicData uri="http://schemas.openxmlformats.org/drawingml/2006/picture">
+                      <pic:pic xmlns:pic="http://schemas.openxmlformats.org/drawingml/2006/picture">
+                        <pic:nvPicPr>
+                          <pic:cNvPr id="0" name="Picture 15"/>
+                          <pic:cNvPicPr>
+                            <a:picLocks noChangeAspect="1" noChangeArrowheads="1"/>
+                          </pic:cNvPicPr>
+                        </pic:nvPicPr>
+                        <pic:blipFill>
+                          <a:blip r:embed="rId16" cstate="print">
+                            <a:extLst>
+                              <a:ext uri="{28A0092B-C50C-407E-A947-70E740481C1C}">
+                                <a14:useLocalDpi xmlns:a14="http://schemas.microsoft.com/office/drawing/2010/main" val="0"/>
+                              </a:ext>
+                            </a:extLst>
+                          </a:blip>
+                          <a:srcRect/>
+                          <a:stretch>
+                            <a:fillRect/>
+                          </a:stretch>
+                        </pic:blipFill>
+                        <pic:spPr bwMode="auto">
+                          <a:xfrm>
+                            <a:off x="0" y="0"/>
+                            <a:ext cx="791984" cy="443476"/>
+                          </a:xfrm>
+                          <a:prstGeom prst="rect">
+                            <a:avLst/>
+                          </a:prstGeom>
+                          <a:noFill/>
+                          <a:ln>
+                            <a:noFill/>
+                          </a:ln>
+                        </pic:spPr>
+                      </pic:pic>
+                    </a:graphicData>
+                  </a:graphic>
+                </wp:inline>
+              </w:drawing>
+            </w:r>
+          </w:p>
+        </w:tc>
+        <w:tc>
+          <w:tcPr>
+            <w:tcW w:w="3060" w:type="dxa"/>
+          </w:tcPr>
+          <w:p>
+            <w:pPr>
+              <w:spacing w:after="120"/>
+              <w:jc w:val="center"/>
+              <w:rPr>
+                <w:rFonts w:ascii="Times New Roman" w:hAnsi="Times New Roman" w:cs="Times New Roman"/>
+              </w:rPr>
+            </w:pPr>
+            <w:r>
+              <w:rPr>
+                <w:rFonts w:ascii="Times New Roman" w:hAnsi="Times New Roman" w:cs="Times New Roman"/>
+              </w:rPr>
+              <w:t>GitHub</w:t>
+            </w:r>
+          </w:p>
+        </w:tc>
+        <w:tc>
+          <w:tcPr>
+            <w:tcW w:w="4765" w:type="dxa"/>
+          </w:tcPr>
+          <w:p>
+            <w:pPr>
+              <w:spacing w:after="120"/>
+              <w:jc w:val="center"/>
+              <w:rPr>
+                <w:rFonts w:ascii="Times New Roman" w:hAnsi="Times New Roman" w:cs="Times New Roman"/>
+              </w:rPr>
+            </w:pPr>
+            <w:r>
+              <w:rPr>
+                <w:rFonts w:ascii="Times New Roman" w:hAnsi="Times New Roman" w:cs="Times New Roman"/>
+              </w:rPr>
+              <w:t>D</w:t>
+            </w:r>
+            <w:r>
+              <w:rPr>
+                <w:rFonts w:ascii="Times New Roman" w:hAnsi="Times New Roman" w:cs="Times New Roman"/>
+              </w:rPr>
+              <w:t>istribution, tracking &amp; management of the code development</w:t>
+            </w:r>
+          </w:p>
+        </w:tc>
+      </w:tr>
+    </w:tbl>
+    <w:p>
+      <w:pPr>
+        <w:pStyle w:val="Caption"/>
+        <w:jc w:val="center"/>
+        <w:rPr>
+          <w:rFonts w:ascii="Times New Roman" w:hAnsi="Times New Roman" w:cs="Times New Roman"/>
+        </w:rPr>
+      </w:pPr>
+      <w:r>
+        <w:t xml:space="preserve">Table </w:t>
+      </w:r>
+      <w:r>
+        <w:fldChar w:fldCharType="begin"/>
+      </w:r>
+      <w:r>
+        <w:instrText xml:space="preserve"> SEQ Table \* ARABIC </w:instrText>
+      </w:r>
+      <w:r>
+        <w:fldChar w:fldCharType="separate"/>
+      </w:r>
+      <w:r>
+        <w:rPr>
+          <w:noProof/>
+        </w:rPr>
+        <w:t>1</w:t>
+      </w:r>
+      <w:r>
+        <w:fldChar w:fldCharType="end"/>
+      </w:r>
+      <w:r>
+        <w:t>. IDE/Tools</w:t>
       </w:r>
     </w:p>
     <w:p>
@@ -1448,11 +2220,31 @@
           <w:rFonts w:ascii="Times New Roman" w:hAnsi="Times New Roman" w:cs="Times New Roman"/>
         </w:rPr>
       </w:pPr>
-      <w:r>
-        <w:rPr>
-          <w:rFonts w:ascii="Times New Roman" w:hAnsi="Times New Roman" w:cs="Times New Roman"/>
-        </w:rPr>
-        <w:t>The integrated Development Environment (IDE) of</w:t>
+    </w:p>
+    <w:p>
+      <w:pPr>
+        <w:spacing w:after="120"/>
+        <w:rPr>
+          <w:rFonts w:ascii="Times New Roman" w:hAnsi="Times New Roman" w:cs="Times New Roman"/>
+        </w:rPr>
+      </w:pPr>
+      <w:r>
+        <w:rPr>
+          <w:rFonts w:ascii="Times New Roman" w:hAnsi="Times New Roman" w:cs="Times New Roman"/>
+        </w:rPr>
+        <w:t xml:space="preserve">The </w:t>
+      </w:r>
+      <w:r>
+        <w:rPr>
+          <w:rFonts w:ascii="Times New Roman" w:hAnsi="Times New Roman" w:cs="Times New Roman"/>
+        </w:rPr>
+        <w:t>I</w:t>
+      </w:r>
+      <w:r>
+        <w:rPr>
+          <w:rFonts w:ascii="Times New Roman" w:hAnsi="Times New Roman" w:cs="Times New Roman"/>
+        </w:rPr>
+        <w:t>ntegrated Development Environment (IDE) of</w:t>
       </w:r>
       <w:r>
         <w:rPr>
@@ -1497,11 +2289,19 @@
         </w:rPr>
         <w:t xml:space="preserve"> with this tool </w:t>
       </w:r>
-      <w:r>
-        <w:rPr>
-          <w:rFonts w:ascii="Times New Roman" w:hAnsi="Times New Roman" w:cs="Times New Roman"/>
-        </w:rPr>
-        <w:t xml:space="preserve">in order to create the desired application. </w:t>
+      <w:proofErr w:type="gramStart"/>
+      <w:r>
+        <w:rPr>
+          <w:rFonts w:ascii="Times New Roman" w:hAnsi="Times New Roman" w:cs="Times New Roman"/>
+        </w:rPr>
+        <w:t>in order to</w:t>
+      </w:r>
+      <w:proofErr w:type="gramEnd"/>
+      <w:r>
+        <w:rPr>
+          <w:rFonts w:ascii="Times New Roman" w:hAnsi="Times New Roman" w:cs="Times New Roman"/>
+        </w:rPr>
+        <w:t xml:space="preserve"> create the desired application. </w:t>
       </w:r>
       <w:r>
         <w:rPr>
@@ -1612,6 +2412,24 @@
         <w:spacing w:after="120"/>
         <w:rPr>
           <w:rFonts w:ascii="Times New Roman" w:hAnsi="Times New Roman" w:cs="Times New Roman"/>
+          <w:b/>
+          <w:bCs/>
+        </w:rPr>
+      </w:pPr>
+      <w:r>
+        <w:rPr>
+          <w:rFonts w:ascii="Times New Roman" w:hAnsi="Times New Roman" w:cs="Times New Roman"/>
+          <w:b/>
+          <w:bCs/>
+        </w:rPr>
+        <w:t>Backend Code:</w:t>
+      </w:r>
+    </w:p>
+    <w:p>
+      <w:pPr>
+        <w:spacing w:after="120"/>
+        <w:rPr>
+          <w:rFonts w:ascii="Times New Roman" w:hAnsi="Times New Roman" w:cs="Times New Roman"/>
         </w:rPr>
       </w:pPr>
       <w:r>
@@ -1619,7 +2437,13 @@
           <w:rFonts w:ascii="Times New Roman" w:hAnsi="Times New Roman" w:cs="Times New Roman"/>
           <w:u w:val="single"/>
         </w:rPr>
-        <w:t>Backend Code:</w:t>
+        <w:t>src/main/java</w:t>
+      </w:r>
+      <w:r>
+        <w:rPr>
+          <w:rFonts w:ascii="Times New Roman" w:hAnsi="Times New Roman" w:cs="Times New Roman"/>
+        </w:rPr>
+        <w:t>: Folder contains all the following packages</w:t>
       </w:r>
     </w:p>
     <w:p>
@@ -1627,7 +2451,7 @@
         <w:pStyle w:val="ListParagraph"/>
         <w:numPr>
           <w:ilvl w:val="0"/>
-          <w:numId w:val="5"/>
+          <w:numId w:val="8"/>
         </w:numPr>
         <w:spacing w:after="120"/>
         <w:rPr>
@@ -1637,21 +2461,32 @@
       <w:r>
         <w:rPr>
           <w:rFonts w:ascii="Times New Roman" w:hAnsi="Times New Roman" w:cs="Times New Roman"/>
-          <w:u w:val="single"/>
-        </w:rPr>
-        <w:t>NTSController.java</w:t>
-      </w:r>
-      <w:r>
-        <w:rPr>
-          <w:rFonts w:ascii="Times New Roman" w:hAnsi="Times New Roman" w:cs="Times New Roman"/>
-        </w:rPr>
-        <w:t xml:space="preserve">: </w:t>
-      </w:r>
-      <w:r>
-        <w:rPr>
-          <w:rFonts w:ascii="Times New Roman" w:hAnsi="Times New Roman" w:cs="Times New Roman"/>
-        </w:rPr>
-        <w:t>contains the definition and the constructors of each of the API is used in this application</w:t>
+        </w:rPr>
+        <w:t>com.utd.nts.</w:t>
+      </w:r>
+      <w:r>
+        <w:rPr>
+          <w:rFonts w:ascii="Times New Roman" w:hAnsi="Times New Roman" w:cs="Times New Roman"/>
+        </w:rPr>
+        <w:t xml:space="preserve">controller: </w:t>
+      </w:r>
+      <w:r>
+        <w:rPr>
+          <w:rFonts w:ascii="Times New Roman" w:hAnsi="Times New Roman" w:cs="Times New Roman"/>
+        </w:rPr>
+        <w:t xml:space="preserve">      </w:t>
+      </w:r>
+      <w:r>
+        <w:rPr>
+          <w:rFonts w:ascii="Times New Roman" w:hAnsi="Times New Roman" w:cs="Times New Roman"/>
+        </w:rPr>
+        <w:t>contains the main code which controls the function calling</w:t>
+      </w:r>
+      <w:r>
+        <w:rPr>
+          <w:rFonts w:ascii="Times New Roman" w:hAnsi="Times New Roman" w:cs="Times New Roman"/>
+        </w:rPr>
+        <w:t>.</w:t>
       </w:r>
     </w:p>
     <w:p>
@@ -1659,30 +2494,333 @@
         <w:pStyle w:val="ListParagraph"/>
         <w:numPr>
           <w:ilvl w:val="0"/>
-          <w:numId w:val="5"/>
+          <w:numId w:val="8"/>
         </w:numPr>
         <w:spacing w:after="120"/>
         <w:rPr>
           <w:rFonts w:ascii="Times New Roman" w:hAnsi="Times New Roman" w:cs="Times New Roman"/>
         </w:rPr>
       </w:pPr>
+      <w:r>
+        <w:rPr>
+          <w:rFonts w:ascii="Times New Roman" w:hAnsi="Times New Roman" w:cs="Times New Roman"/>
+        </w:rPr>
+        <w:t>com.utd.nts.</w:t>
+      </w:r>
+      <w:r>
+        <w:rPr>
+          <w:rFonts w:ascii="Times New Roman" w:hAnsi="Times New Roman" w:cs="Times New Roman"/>
+        </w:rPr>
+        <w:t xml:space="preserve">service: </w:t>
+      </w:r>
+      <w:r>
+        <w:rPr>
+          <w:rFonts w:ascii="Times New Roman" w:hAnsi="Times New Roman" w:cs="Times New Roman"/>
+        </w:rPr>
+        <w:t xml:space="preserve">          </w:t>
+      </w:r>
+      <w:r>
+        <w:rPr>
+          <w:rFonts w:ascii="Times New Roman" w:hAnsi="Times New Roman" w:cs="Times New Roman"/>
+        </w:rPr>
+        <w:t>c</w:t>
+      </w:r>
+      <w:r>
+        <w:rPr>
+          <w:rFonts w:ascii="Times New Roman" w:hAnsi="Times New Roman" w:cs="Times New Roman"/>
+        </w:rPr>
+        <w:t xml:space="preserve">ontains </w:t>
+      </w:r>
+      <w:r>
+        <w:rPr>
+          <w:rFonts w:ascii="Times New Roman" w:hAnsi="Times New Roman" w:cs="Times New Roman"/>
+        </w:rPr>
+        <w:t>abstractions</w:t>
+      </w:r>
+      <w:r>
+        <w:rPr>
+          <w:rFonts w:ascii="Times New Roman" w:hAnsi="Times New Roman" w:cs="Times New Roman"/>
+        </w:rPr>
+        <w:t xml:space="preserve"> &amp; declaration</w:t>
+      </w:r>
+      <w:r>
+        <w:rPr>
+          <w:rFonts w:ascii="Times New Roman" w:hAnsi="Times New Roman" w:cs="Times New Roman"/>
+        </w:rPr>
+        <w:t>s.</w:t>
+      </w:r>
     </w:p>
     <w:p>
       <w:pPr>
+        <w:pStyle w:val="ListParagraph"/>
+        <w:numPr>
+          <w:ilvl w:val="0"/>
+          <w:numId w:val="8"/>
+        </w:numPr>
         <w:spacing w:after="120"/>
         <w:rPr>
           <w:rFonts w:ascii="Times New Roman" w:hAnsi="Times New Roman" w:cs="Times New Roman"/>
         </w:rPr>
       </w:pPr>
       <w:r>
+        <w:rPr>
+          <w:rFonts w:ascii="Times New Roman" w:hAnsi="Times New Roman" w:cs="Times New Roman"/>
+        </w:rPr>
+        <w:t>com.utd.nts.</w:t>
+      </w:r>
+      <w:r>
+        <w:rPr>
+          <w:rFonts w:ascii="Times New Roman" w:hAnsi="Times New Roman" w:cs="Times New Roman"/>
+        </w:rPr>
+        <w:t>service.</w:t>
+      </w:r>
+      <w:r>
+        <w:rPr>
+          <w:rFonts w:ascii="Times New Roman" w:hAnsi="Times New Roman" w:cs="Times New Roman"/>
+        </w:rPr>
+        <w:t xml:space="preserve">impl: </w:t>
+      </w:r>
+      <w:r>
+        <w:rPr>
+          <w:rFonts w:ascii="Times New Roman" w:hAnsi="Times New Roman" w:cs="Times New Roman"/>
+        </w:rPr>
+        <w:t xml:space="preserve">  </w:t>
+      </w:r>
+      <w:r>
+        <w:rPr>
+          <w:rFonts w:ascii="Times New Roman" w:hAnsi="Times New Roman" w:cs="Times New Roman"/>
+        </w:rPr>
+        <w:t>implementation of the declared functions (business logic, validation).</w:t>
+      </w:r>
+    </w:p>
+    <w:p>
+      <w:pPr>
+        <w:pStyle w:val="ListParagraph"/>
+        <w:numPr>
+          <w:ilvl w:val="0"/>
+          <w:numId w:val="8"/>
+        </w:numPr>
+        <w:spacing w:after="120"/>
+        <w:rPr>
+          <w:rFonts w:ascii="Times New Roman" w:hAnsi="Times New Roman" w:cs="Times New Roman"/>
+        </w:rPr>
+      </w:pPr>
+      <w:r>
+        <w:rPr>
+          <w:rFonts w:ascii="Times New Roman" w:hAnsi="Times New Roman" w:cs="Times New Roman"/>
+        </w:rPr>
+        <w:t>com.utd.nts.</w:t>
+      </w:r>
+      <w:r>
+        <w:rPr>
+          <w:rFonts w:ascii="Times New Roman" w:hAnsi="Times New Roman" w:cs="Times New Roman"/>
+        </w:rPr>
+        <w:t xml:space="preserve">repository:   </w:t>
+      </w:r>
+      <w:r>
+        <w:rPr>
+          <w:rFonts w:ascii="Times New Roman" w:hAnsi="Times New Roman" w:cs="Times New Roman"/>
+        </w:rPr>
+        <w:t xml:space="preserve">   </w:t>
+      </w:r>
+      <w:r>
+        <w:rPr>
+          <w:rFonts w:ascii="Times New Roman" w:hAnsi="Times New Roman" w:cs="Times New Roman"/>
+        </w:rPr>
+        <w:t>use entity to interact with the DB</w:t>
+      </w:r>
+    </w:p>
+    <w:p>
+      <w:pPr>
+        <w:pStyle w:val="ListParagraph"/>
+        <w:numPr>
+          <w:ilvl w:val="0"/>
+          <w:numId w:val="8"/>
+        </w:numPr>
+        <w:spacing w:after="120"/>
+        <w:rPr>
+          <w:rFonts w:ascii="Times New Roman" w:hAnsi="Times New Roman" w:cs="Times New Roman"/>
+        </w:rPr>
+      </w:pPr>
+      <w:r>
+        <w:rPr>
+          <w:rFonts w:ascii="Times New Roman" w:hAnsi="Times New Roman" w:cs="Times New Roman"/>
+        </w:rPr>
+        <w:t>com.utd.nts.</w:t>
+      </w:r>
+      <w:r>
+        <w:rPr>
+          <w:rFonts w:ascii="Times New Roman" w:hAnsi="Times New Roman" w:cs="Times New Roman"/>
+        </w:rPr>
+        <w:t xml:space="preserve">pojo: </w:t>
+      </w:r>
+      <w:r>
+        <w:rPr>
+          <w:rFonts w:ascii="Times New Roman" w:hAnsi="Times New Roman" w:cs="Times New Roman"/>
+        </w:rPr>
+        <w:t xml:space="preserve">              </w:t>
+      </w:r>
+      <w:r>
+        <w:rPr>
+          <w:rFonts w:ascii="Times New Roman" w:hAnsi="Times New Roman" w:cs="Times New Roman"/>
+        </w:rPr>
+        <w:t>contains I/O mapping</w:t>
+      </w:r>
+    </w:p>
+    <w:p>
+      <w:pPr>
+        <w:spacing w:after="120"/>
+        <w:rPr>
+          <w:rFonts w:ascii="Times New Roman" w:hAnsi="Times New Roman" w:cs="Times New Roman"/>
+        </w:rPr>
+      </w:pPr>
+    </w:p>
+    <w:p>
+      <w:pPr>
+        <w:spacing w:after="120"/>
+        <w:rPr>
+          <w:rFonts w:ascii="Times New Roman" w:hAnsi="Times New Roman" w:cs="Times New Roman"/>
+        </w:rPr>
+      </w:pPr>
+    </w:p>
+    <w:p>
+      <w:pPr>
+        <w:pStyle w:val="ListParagraph"/>
+        <w:numPr>
+          <w:ilvl w:val="0"/>
+          <w:numId w:val="4"/>
+        </w:numPr>
+        <w:spacing w:after="120"/>
+        <w:rPr>
+          <w:rFonts w:ascii="Times New Roman" w:hAnsi="Times New Roman" w:cs="Times New Roman"/>
+          <w:b/>
+          <w:bCs/>
+        </w:rPr>
+      </w:pPr>
+      <w:r>
+        <w:rPr>
+          <w:rFonts w:ascii="Times New Roman" w:hAnsi="Times New Roman" w:cs="Times New Roman"/>
+          <w:b/>
+          <w:bCs/>
+        </w:rPr>
+        <w:lastRenderedPageBreak/>
+        <w:t>Frontend</w:t>
+      </w:r>
+      <w:r>
+        <w:rPr>
+          <w:rFonts w:ascii="Times New Roman" w:hAnsi="Times New Roman" w:cs="Times New Roman"/>
+          <w:b/>
+          <w:bCs/>
+        </w:rPr>
+        <w:t xml:space="preserve"> Code:</w:t>
+      </w:r>
+    </w:p>
+    <w:p>
+      <w:pPr>
+        <w:spacing w:after="120"/>
+        <w:rPr>
+          <w:rFonts w:ascii="Times New Roman" w:hAnsi="Times New Roman" w:cs="Times New Roman"/>
+        </w:rPr>
+      </w:pPr>
+      <w:r>
+        <w:rPr>
+          <w:rFonts w:ascii="Times New Roman" w:hAnsi="Times New Roman" w:cs="Times New Roman"/>
+          <w:u w:val="single"/>
+        </w:rPr>
+        <w:t>src</w:t>
+      </w:r>
+      <w:r>
+        <w:rPr>
+          <w:rFonts w:ascii="Times New Roman" w:hAnsi="Times New Roman" w:cs="Times New Roman"/>
+        </w:rPr>
+        <w:t xml:space="preserve">: </w:t>
+      </w:r>
+      <w:r>
+        <w:rPr>
+          <w:rFonts w:ascii="Times New Roman" w:hAnsi="Times New Roman" w:cs="Times New Roman"/>
+        </w:rPr>
+        <w:t>contains the following</w:t>
+      </w:r>
+    </w:p>
+    <w:p>
+      <w:pPr>
+        <w:pStyle w:val="ListParagraph"/>
+        <w:numPr>
+          <w:ilvl w:val="0"/>
+          <w:numId w:val="8"/>
+        </w:numPr>
+        <w:spacing w:after="120"/>
+        <w:rPr>
+          <w:rFonts w:ascii="Times New Roman" w:hAnsi="Times New Roman" w:cs="Times New Roman"/>
+        </w:rPr>
+      </w:pPr>
+      <w:r>
+        <w:rPr>
+          <w:rFonts w:ascii="Times New Roman" w:hAnsi="Times New Roman" w:cs="Times New Roman"/>
+        </w:rPr>
+        <w:t>App.js</w:t>
+      </w:r>
+      <w:r>
+        <w:rPr>
+          <w:rFonts w:ascii="Times New Roman" w:hAnsi="Times New Roman" w:cs="Times New Roman"/>
+        </w:rPr>
+        <w:t xml:space="preserve">: </w:t>
+      </w:r>
+      <w:r>
+        <w:rPr>
+          <w:rFonts w:ascii="Times New Roman" w:hAnsi="Times New Roman" w:cs="Times New Roman"/>
+        </w:rPr>
+        <w:t xml:space="preserve">            </w:t>
+      </w:r>
+      <w:r>
+        <w:rPr>
+          <w:rFonts w:ascii="Times New Roman" w:hAnsi="Times New Roman" w:cs="Times New Roman"/>
+        </w:rPr>
+        <w:t>contains the routings and mapping of the functions</w:t>
+      </w:r>
+      <w:r>
+        <w:rPr>
+          <w:rFonts w:ascii="Times New Roman" w:hAnsi="Times New Roman" w:cs="Times New Roman"/>
+        </w:rPr>
+        <w:t>.</w:t>
+      </w:r>
+    </w:p>
+    <w:p>
+      <w:pPr>
+        <w:pStyle w:val="ListParagraph"/>
+        <w:numPr>
+          <w:ilvl w:val="0"/>
+          <w:numId w:val="8"/>
+        </w:numPr>
+        <w:spacing w:after="120"/>
+        <w:rPr>
+          <w:rFonts w:ascii="Times New Roman" w:hAnsi="Times New Roman" w:cs="Times New Roman"/>
+        </w:rPr>
+      </w:pPr>
+      <w:r>
+        <w:rPr>
+          <w:rFonts w:ascii="Times New Roman" w:hAnsi="Times New Roman" w:cs="Times New Roman"/>
+        </w:rPr>
+        <w:t>Components:   Folder contains the declared implementations</w:t>
+      </w:r>
+    </w:p>
+    <w:p>
+      <w:pPr>
+        <w:spacing w:after="120"/>
+        <w:rPr>
+          <w:rFonts w:ascii="Times New Roman" w:hAnsi="Times New Roman" w:cs="Times New Roman"/>
+        </w:rPr>
+      </w:pPr>
+    </w:p>
+    <w:p>
+      <w:pPr>
         <w:rPr>
           <w:rFonts w:ascii="Times New Roman" w:hAnsi="Times New Roman" w:cs="Times New Roman"/>
           <w:b/>
           <w:bCs/>
           <w:u w:val="single"/>
         </w:rPr>
-        <w:t>Frontend</w:t>
-      </w:r>
+      </w:pPr>
       <w:r>
         <w:rPr>
           <w:rFonts w:ascii="Times New Roman" w:hAnsi="Times New Roman" w:cs="Times New Roman"/>
@@ -1690,69 +2828,6 @@
           <w:bCs/>
           <w:u w:val="single"/>
         </w:rPr>
-        <w:t xml:space="preserve"> Development</w:t>
-      </w:r>
-      <w:r>
-        <w:rPr>
-          <w:rFonts w:ascii="Times New Roman" w:hAnsi="Times New Roman" w:cs="Times New Roman"/>
-          <w:b/>
-          <w:bCs/>
-          <w:u w:val="single"/>
-        </w:rPr>
-        <w:t>:</w:t>
-      </w:r>
-    </w:p>
-    <w:p>
-      <w:pPr>
-        <w:spacing w:after="120"/>
-        <w:rPr>
-          <w:rFonts w:ascii="Times New Roman" w:hAnsi="Times New Roman" w:cs="Times New Roman"/>
-        </w:rPr>
-      </w:pPr>
-      <w:r>
-        <w:rPr>
-          <w:rFonts w:ascii="Times New Roman" w:hAnsi="Times New Roman" w:cs="Times New Roman"/>
-        </w:rPr>
-        <w:t>….</w:t>
-      </w:r>
-    </w:p>
-    <w:p>
-      <w:pPr>
-        <w:rPr>
-          <w:rFonts w:ascii="Times New Roman" w:hAnsi="Times New Roman" w:cs="Times New Roman"/>
-        </w:rPr>
-      </w:pPr>
-    </w:p>
-    <w:p>
-      <w:pPr>
-        <w:rPr>
-          <w:rFonts w:ascii="Times New Roman" w:hAnsi="Times New Roman" w:cs="Times New Roman"/>
-        </w:rPr>
-      </w:pPr>
-      <w:r>
-        <w:rPr>
-          <w:rFonts w:ascii="Times New Roman" w:hAnsi="Times New Roman" w:cs="Times New Roman"/>
-        </w:rPr>
-        <w:br w:type="page"/>
-      </w:r>
-    </w:p>
-    <w:p>
-      <w:pPr>
-        <w:rPr>
-          <w:rFonts w:ascii="Times New Roman" w:hAnsi="Times New Roman" w:cs="Times New Roman"/>
-          <w:b/>
-          <w:bCs/>
-          <w:u w:val="single"/>
-        </w:rPr>
-      </w:pPr>
-      <w:r>
-        <w:rPr>
-          <w:rFonts w:ascii="Times New Roman" w:hAnsi="Times New Roman" w:cs="Times New Roman"/>
-          <w:b/>
-          <w:bCs/>
-          <w:u w:val="single"/>
-        </w:rPr>
-        <w:lastRenderedPageBreak/>
         <w:t>TEAM</w:t>
       </w:r>
       <w:r>
@@ -1983,12 +3058,28 @@
                 <w:rFonts w:ascii="Times New Roman" w:hAnsi="Times New Roman" w:cs="Times New Roman"/>
               </w:rPr>
             </w:pPr>
+            <w:proofErr w:type="spellStart"/>
             <w:r>
               <w:rPr>
                 <w:rFonts w:ascii="Times New Roman" w:hAnsi="Times New Roman" w:cs="Times New Roman"/>
               </w:rPr>
-              <w:t>Indupriya Chegireddy</w:t>
+              <w:t>Indupriya</w:t>
             </w:r>
+            <w:proofErr w:type="spellEnd"/>
+            <w:r>
+              <w:rPr>
+                <w:rFonts w:ascii="Times New Roman" w:hAnsi="Times New Roman" w:cs="Times New Roman"/>
+              </w:rPr>
+              <w:t xml:space="preserve"> </w:t>
+            </w:r>
+            <w:proofErr w:type="spellStart"/>
+            <w:r>
+              <w:rPr>
+                <w:rFonts w:ascii="Times New Roman" w:hAnsi="Times New Roman" w:cs="Times New Roman"/>
+              </w:rPr>
+              <w:t>Chegireddy</w:t>
+            </w:r>
+            <w:proofErr w:type="spellEnd"/>
           </w:p>
         </w:tc>
         <w:tc>
@@ -2049,7 +3140,6 @@
               <w:right w:w="195" w:type="dxa"/>
             </w:tcMar>
             <w:vAlign w:val="center"/>
-            <w:hideMark/>
           </w:tcPr>
           <w:p>
             <w:pPr>
@@ -2063,7 +3153,7 @@
               <w:rPr>
                 <w:rFonts w:ascii="Times New Roman" w:hAnsi="Times New Roman" w:cs="Times New Roman"/>
               </w:rPr>
-              <w:t>Harshavardhini Sridhar</w:t>
+              <w:t>Christos Vasileiou</w:t>
             </w:r>
           </w:p>
         </w:tc>
@@ -2084,7 +3174,6 @@
               <w:right w:w="195" w:type="dxa"/>
             </w:tcMar>
             <w:vAlign w:val="center"/>
-            <w:hideMark/>
           </w:tcPr>
           <w:p>
             <w:pPr>
@@ -2098,7 +3187,7 @@
               <w:rPr>
                 <w:rFonts w:ascii="Times New Roman" w:hAnsi="Times New Roman" w:cs="Times New Roman"/>
               </w:rPr>
-              <w:t>harshavardhini.sridhar@utdallas.edu</w:t>
+              <w:t>christos.vasileiou@utdallas.edu</w:t>
             </w:r>
           </w:p>
         </w:tc>
@@ -2125,7 +3214,6 @@
               <w:right w:w="195" w:type="dxa"/>
             </w:tcMar>
             <w:vAlign w:val="center"/>
-            <w:hideMark/>
           </w:tcPr>
           <w:p>
             <w:pPr>
@@ -2139,7 +3227,7 @@
               <w:rPr>
                 <w:rFonts w:ascii="Times New Roman" w:hAnsi="Times New Roman" w:cs="Times New Roman"/>
               </w:rPr>
-              <w:t>Christos Vasileiou</w:t>
+              <w:t>Harshavardhini Sridhar</w:t>
             </w:r>
           </w:p>
         </w:tc>
@@ -2160,7 +3248,6 @@
               <w:right w:w="195" w:type="dxa"/>
             </w:tcMar>
             <w:vAlign w:val="center"/>
-            <w:hideMark/>
           </w:tcPr>
           <w:p>
             <w:pPr>
@@ -2174,7 +3261,7 @@
               <w:rPr>
                 <w:rFonts w:ascii="Times New Roman" w:hAnsi="Times New Roman" w:cs="Times New Roman"/>
               </w:rPr>
-              <w:t>christos.vasileiou@utdallas.edu</w:t>
+              <w:t>harshavardhini.sridhar@utdallas.edu</w:t>
             </w:r>
           </w:p>
         </w:tc>
@@ -2211,11 +3298,19 @@
                 <w:rFonts w:ascii="Times New Roman" w:hAnsi="Times New Roman" w:cs="Times New Roman"/>
               </w:rPr>
             </w:pPr>
+            <w:proofErr w:type="spellStart"/>
             <w:r>
               <w:rPr>
                 <w:rFonts w:ascii="Times New Roman" w:hAnsi="Times New Roman" w:cs="Times New Roman"/>
               </w:rPr>
-              <w:t>Dibyanshi Singh</w:t>
+              <w:t>Dibyanshi</w:t>
+            </w:r>
+            <w:proofErr w:type="spellEnd"/>
+            <w:r>
+              <w:rPr>
+                <w:rFonts w:ascii="Times New Roman" w:hAnsi="Times New Roman" w:cs="Times New Roman"/>
+              </w:rPr>
+              <w:t xml:space="preserve"> Singh</w:t>
             </w:r>
           </w:p>
         </w:tc>
@@ -2262,7 +3357,7 @@
       </w:pPr>
     </w:p>
     <w:sectPr>
-      <w:footerReference w:type="default" r:id="rId9"/>
+      <w:footerReference w:type="default" r:id="rId17"/>
       <w:pgSz w:w="12240" w:h="15840"/>
       <w:pgMar w:top="1440" w:right="1440" w:bottom="1440" w:left="1440" w:header="720" w:footer="720" w:gutter="0"/>
       <w:cols w:space="720"/>
@@ -2398,12 +3493,134 @@
         <v:path o:extrusionok="f" gradientshapeok="t" o:connecttype="rect"/>
         <o:lock v:ext="edit" aspectratio="t"/>
       </v:shapetype>
-      <v:shape id="_x0000_i1028" type="#_x0000_t75" style="width:467.7pt;height:467.7pt" o:bullet="t">
+      <v:shape id="_x0000_i1582" type="#_x0000_t75" style="width:467.7pt;height:467.7pt" o:bullet="t">
         <v:imagedata r:id="rId1" o:title="checkbox-152185_960_720[1]"/>
       </v:shape>
     </w:pict>
   </w:numPicBullet>
+  <w:numPicBullet w:numPicBulletId="1">
+    <w:pict>
+      <v:shape id="_x0000_i1583" type="#_x0000_t75" style="width:467.7pt;height:433.9pt" o:bullet="t">
+        <v:imagedata r:id="rId2" o:title="tick-40143_960_720[1]"/>
+      </v:shape>
+    </w:pict>
+  </w:numPicBullet>
   <w:abstractNum w:abstractNumId="0" w15:restartNumberingAfterBreak="0">
+    <w:nsid w:val="075F7E6F"/>
+    <w:multiLevelType w:val="hybridMultilevel"/>
+    <w:tmpl w:val="994C9F10"/>
+    <w:lvl w:ilvl="0" w:tplc="611AB76A">
+      <w:start w:val="1"/>
+      <w:numFmt w:val="bullet"/>
+      <w:lvlText w:val=""/>
+      <w:lvlPicBulletId w:val="1"/>
+      <w:lvlJc w:val="left"/>
+      <w:pPr>
+        <w:ind w:left="720" w:hanging="360"/>
+      </w:pPr>
+      <w:rPr>
+        <w:rFonts w:ascii="Symbol" w:hAnsi="Symbol" w:hint="default"/>
+        <w:color w:val="auto"/>
+      </w:rPr>
+    </w:lvl>
+    <w:lvl w:ilvl="1" w:tplc="04090003" w:tentative="1">
+      <w:start w:val="1"/>
+      <w:numFmt w:val="bullet"/>
+      <w:lvlText w:val="o"/>
+      <w:lvlJc w:val="left"/>
+      <w:pPr>
+        <w:ind w:left="1440" w:hanging="360"/>
+      </w:pPr>
+      <w:rPr>
+        <w:rFonts w:ascii="Courier New" w:hAnsi="Courier New" w:cs="Courier New" w:hint="default"/>
+      </w:rPr>
+    </w:lvl>
+    <w:lvl w:ilvl="2" w:tplc="04090005" w:tentative="1">
+      <w:start w:val="1"/>
+      <w:numFmt w:val="bullet"/>
+      <w:lvlText w:val=""/>
+      <w:lvlJc w:val="left"/>
+      <w:pPr>
+        <w:ind w:left="2160" w:hanging="360"/>
+      </w:pPr>
+      <w:rPr>
+        <w:rFonts w:ascii="Wingdings" w:hAnsi="Wingdings" w:hint="default"/>
+      </w:rPr>
+    </w:lvl>
+    <w:lvl w:ilvl="3" w:tplc="04090001" w:tentative="1">
+      <w:start w:val="1"/>
+      <w:numFmt w:val="bullet"/>
+      <w:lvlText w:val=""/>
+      <w:lvlJc w:val="left"/>
+      <w:pPr>
+        <w:ind w:left="2880" w:hanging="360"/>
+      </w:pPr>
+      <w:rPr>
+        <w:rFonts w:ascii="Symbol" w:hAnsi="Symbol" w:hint="default"/>
+      </w:rPr>
+    </w:lvl>
+    <w:lvl w:ilvl="4" w:tplc="04090003" w:tentative="1">
+      <w:start w:val="1"/>
+      <w:numFmt w:val="bullet"/>
+      <w:lvlText w:val="o"/>
+      <w:lvlJc w:val="left"/>
+      <w:pPr>
+        <w:ind w:left="3600" w:hanging="360"/>
+      </w:pPr>
+      <w:rPr>
+        <w:rFonts w:ascii="Courier New" w:hAnsi="Courier New" w:cs="Courier New" w:hint="default"/>
+      </w:rPr>
+    </w:lvl>
+    <w:lvl w:ilvl="5" w:tplc="04090005" w:tentative="1">
+      <w:start w:val="1"/>
+      <w:numFmt w:val="bullet"/>
+      <w:lvlText w:val=""/>
+      <w:lvlJc w:val="left"/>
+      <w:pPr>
+        <w:ind w:left="4320" w:hanging="360"/>
+      </w:pPr>
+      <w:rPr>
+        <w:rFonts w:ascii="Wingdings" w:hAnsi="Wingdings" w:hint="default"/>
+      </w:rPr>
+    </w:lvl>
+    <w:lvl w:ilvl="6" w:tplc="04090001" w:tentative="1">
+      <w:start w:val="1"/>
+      <w:numFmt w:val="bullet"/>
+      <w:lvlText w:val=""/>
+      <w:lvlJc w:val="left"/>
+      <w:pPr>
+        <w:ind w:left="5040" w:hanging="360"/>
+      </w:pPr>
+      <w:rPr>
+        <w:rFonts w:ascii="Symbol" w:hAnsi="Symbol" w:hint="default"/>
+      </w:rPr>
+    </w:lvl>
+    <w:lvl w:ilvl="7" w:tplc="04090003" w:tentative="1">
+      <w:start w:val="1"/>
+      <w:numFmt w:val="bullet"/>
+      <w:lvlText w:val="o"/>
+      <w:lvlJc w:val="left"/>
+      <w:pPr>
+        <w:ind w:left="5760" w:hanging="360"/>
+      </w:pPr>
+      <w:rPr>
+        <w:rFonts w:ascii="Courier New" w:hAnsi="Courier New" w:cs="Courier New" w:hint="default"/>
+      </w:rPr>
+    </w:lvl>
+    <w:lvl w:ilvl="8" w:tplc="04090005" w:tentative="1">
+      <w:start w:val="1"/>
+      <w:numFmt w:val="bullet"/>
+      <w:lvlText w:val=""/>
+      <w:lvlJc w:val="left"/>
+      <w:pPr>
+        <w:ind w:left="6480" w:hanging="360"/>
+      </w:pPr>
+      <w:rPr>
+        <w:rFonts w:ascii="Wingdings" w:hAnsi="Wingdings" w:hint="default"/>
+      </w:rPr>
+    </w:lvl>
+  </w:abstractNum>
+  <w:abstractNum w:abstractNumId="1" w15:restartNumberingAfterBreak="0">
     <w:nsid w:val="106B0247"/>
     <w:multiLevelType w:val="hybridMultilevel"/>
     <w:tmpl w:val="16D66BC4"/>
@@ -2518,7 +3735,7 @@
       </w:rPr>
     </w:lvl>
   </w:abstractNum>
-  <w:abstractNum w:abstractNumId="1" w15:restartNumberingAfterBreak="0">
+  <w:abstractNum w:abstractNumId="2" w15:restartNumberingAfterBreak="0">
     <w:nsid w:val="14EB248B"/>
     <w:multiLevelType w:val="hybridMultilevel"/>
     <w:tmpl w:val="E87A4A30"/>
@@ -2607,7 +3824,7 @@
       </w:pPr>
     </w:lvl>
   </w:abstractNum>
-  <w:abstractNum w:abstractNumId="2" w15:restartNumberingAfterBreak="0">
+  <w:abstractNum w:abstractNumId="3" w15:restartNumberingAfterBreak="0">
     <w:nsid w:val="17D911CA"/>
     <w:multiLevelType w:val="hybridMultilevel"/>
     <w:tmpl w:val="6D34EF92"/>
@@ -2696,7 +3913,7 @@
       </w:pPr>
     </w:lvl>
   </w:abstractNum>
-  <w:abstractNum w:abstractNumId="3" w15:restartNumberingAfterBreak="0">
+  <w:abstractNum w:abstractNumId="4" w15:restartNumberingAfterBreak="0">
     <w:nsid w:val="2E68770A"/>
     <w:multiLevelType w:val="hybridMultilevel"/>
     <w:tmpl w:val="942024CC"/>
@@ -2785,7 +4002,120 @@
       </w:pPr>
     </w:lvl>
   </w:abstractNum>
-  <w:abstractNum w:abstractNumId="4" w15:restartNumberingAfterBreak="0">
+  <w:abstractNum w:abstractNumId="5" w15:restartNumberingAfterBreak="0">
+    <w:nsid w:val="4811690A"/>
+    <w:multiLevelType w:val="hybridMultilevel"/>
+    <w:tmpl w:val="0A7455A0"/>
+    <w:lvl w:ilvl="0" w:tplc="04090005">
+      <w:start w:val="1"/>
+      <w:numFmt w:val="bullet"/>
+      <w:lvlText w:val=""/>
+      <w:lvlJc w:val="left"/>
+      <w:pPr>
+        <w:ind w:left="720" w:hanging="360"/>
+      </w:pPr>
+      <w:rPr>
+        <w:rFonts w:ascii="Wingdings" w:hAnsi="Wingdings" w:hint="default"/>
+      </w:rPr>
+    </w:lvl>
+    <w:lvl w:ilvl="1" w:tplc="04090003" w:tentative="1">
+      <w:start w:val="1"/>
+      <w:numFmt w:val="bullet"/>
+      <w:lvlText w:val="o"/>
+      <w:lvlJc w:val="left"/>
+      <w:pPr>
+        <w:ind w:left="1440" w:hanging="360"/>
+      </w:pPr>
+      <w:rPr>
+        <w:rFonts w:ascii="Courier New" w:hAnsi="Courier New" w:cs="Courier New" w:hint="default"/>
+      </w:rPr>
+    </w:lvl>
+    <w:lvl w:ilvl="2" w:tplc="04090005" w:tentative="1">
+      <w:start w:val="1"/>
+      <w:numFmt w:val="bullet"/>
+      <w:lvlText w:val=""/>
+      <w:lvlJc w:val="left"/>
+      <w:pPr>
+        <w:ind w:left="2160" w:hanging="360"/>
+      </w:pPr>
+      <w:rPr>
+        <w:rFonts w:ascii="Wingdings" w:hAnsi="Wingdings" w:hint="default"/>
+      </w:rPr>
+    </w:lvl>
+    <w:lvl w:ilvl="3" w:tplc="04090001" w:tentative="1">
+      <w:start w:val="1"/>
+      <w:numFmt w:val="bullet"/>
+      <w:lvlText w:val=""/>
+      <w:lvlJc w:val="left"/>
+      <w:pPr>
+        <w:ind w:left="2880" w:hanging="360"/>
+      </w:pPr>
+      <w:rPr>
+        <w:rFonts w:ascii="Symbol" w:hAnsi="Symbol" w:hint="default"/>
+      </w:rPr>
+    </w:lvl>
+    <w:lvl w:ilvl="4" w:tplc="04090003" w:tentative="1">
+      <w:start w:val="1"/>
+      <w:numFmt w:val="bullet"/>
+      <w:lvlText w:val="o"/>
+      <w:lvlJc w:val="left"/>
+      <w:pPr>
+        <w:ind w:left="3600" w:hanging="360"/>
+      </w:pPr>
+      <w:rPr>
+        <w:rFonts w:ascii="Courier New" w:hAnsi="Courier New" w:cs="Courier New" w:hint="default"/>
+      </w:rPr>
+    </w:lvl>
+    <w:lvl w:ilvl="5" w:tplc="04090005" w:tentative="1">
+      <w:start w:val="1"/>
+      <w:numFmt w:val="bullet"/>
+      <w:lvlText w:val=""/>
+      <w:lvlJc w:val="left"/>
+      <w:pPr>
+        <w:ind w:left="4320" w:hanging="360"/>
+      </w:pPr>
+      <w:rPr>
+        <w:rFonts w:ascii="Wingdings" w:hAnsi="Wingdings" w:hint="default"/>
+      </w:rPr>
+    </w:lvl>
+    <w:lvl w:ilvl="6" w:tplc="04090001" w:tentative="1">
+      <w:start w:val="1"/>
+      <w:numFmt w:val="bullet"/>
+      <w:lvlText w:val=""/>
+      <w:lvlJc w:val="left"/>
+      <w:pPr>
+        <w:ind w:left="5040" w:hanging="360"/>
+      </w:pPr>
+      <w:rPr>
+        <w:rFonts w:ascii="Symbol" w:hAnsi="Symbol" w:hint="default"/>
+      </w:rPr>
+    </w:lvl>
+    <w:lvl w:ilvl="7" w:tplc="04090003" w:tentative="1">
+      <w:start w:val="1"/>
+      <w:numFmt w:val="bullet"/>
+      <w:lvlText w:val="o"/>
+      <w:lvlJc w:val="left"/>
+      <w:pPr>
+        <w:ind w:left="5760" w:hanging="360"/>
+      </w:pPr>
+      <w:rPr>
+        <w:rFonts w:ascii="Courier New" w:hAnsi="Courier New" w:cs="Courier New" w:hint="default"/>
+      </w:rPr>
+    </w:lvl>
+    <w:lvl w:ilvl="8" w:tplc="04090005" w:tentative="1">
+      <w:start w:val="1"/>
+      <w:numFmt w:val="bullet"/>
+      <w:lvlText w:val=""/>
+      <w:lvlJc w:val="left"/>
+      <w:pPr>
+        <w:ind w:left="6480" w:hanging="360"/>
+      </w:pPr>
+      <w:rPr>
+        <w:rFonts w:ascii="Wingdings" w:hAnsi="Wingdings" w:hint="default"/>
+      </w:rPr>
+    </w:lvl>
+  </w:abstractNum>
+  <w:abstractNum w:abstractNumId="6" w15:restartNumberingAfterBreak="0">
     <w:nsid w:val="6DC605D3"/>
     <w:multiLevelType w:val="hybridMultilevel"/>
     <w:tmpl w:val="1A187CDA"/>
@@ -2898,7 +4228,120 @@
       </w:rPr>
     </w:lvl>
   </w:abstractNum>
-  <w:abstractNum w:abstractNumId="5" w15:restartNumberingAfterBreak="0">
+  <w:abstractNum w:abstractNumId="7" w15:restartNumberingAfterBreak="0">
+    <w:nsid w:val="752723B0"/>
+    <w:multiLevelType w:val="hybridMultilevel"/>
+    <w:tmpl w:val="BBFC28F4"/>
+    <w:lvl w:ilvl="0" w:tplc="04090005">
+      <w:start w:val="1"/>
+      <w:numFmt w:val="bullet"/>
+      <w:lvlText w:val=""/>
+      <w:lvlJc w:val="left"/>
+      <w:pPr>
+        <w:ind w:left="720" w:hanging="360"/>
+      </w:pPr>
+      <w:rPr>
+        <w:rFonts w:ascii="Wingdings" w:hAnsi="Wingdings" w:hint="default"/>
+      </w:rPr>
+    </w:lvl>
+    <w:lvl w:ilvl="1" w:tplc="04090003">
+      <w:start w:val="1"/>
+      <w:numFmt w:val="bullet"/>
+      <w:lvlText w:val="o"/>
+      <w:lvlJc w:val="left"/>
+      <w:pPr>
+        <w:ind w:left="1440" w:hanging="360"/>
+      </w:pPr>
+      <w:rPr>
+        <w:rFonts w:ascii="Courier New" w:hAnsi="Courier New" w:cs="Courier New" w:hint="default"/>
+      </w:rPr>
+    </w:lvl>
+    <w:lvl w:ilvl="2" w:tplc="04090005" w:tentative="1">
+      <w:start w:val="1"/>
+      <w:numFmt w:val="bullet"/>
+      <w:lvlText w:val=""/>
+      <w:lvlJc w:val="left"/>
+      <w:pPr>
+        <w:ind w:left="2160" w:hanging="360"/>
+      </w:pPr>
+      <w:rPr>
+        <w:rFonts w:ascii="Wingdings" w:hAnsi="Wingdings" w:hint="default"/>
+      </w:rPr>
+    </w:lvl>
+    <w:lvl w:ilvl="3" w:tplc="04090001" w:tentative="1">
+      <w:start w:val="1"/>
+      <w:numFmt w:val="bullet"/>
+      <w:lvlText w:val=""/>
+      <w:lvlJc w:val="left"/>
+      <w:pPr>
+        <w:ind w:left="2880" w:hanging="360"/>
+      </w:pPr>
+      <w:rPr>
+        <w:rFonts w:ascii="Symbol" w:hAnsi="Symbol" w:hint="default"/>
+      </w:rPr>
+    </w:lvl>
+    <w:lvl w:ilvl="4" w:tplc="04090003" w:tentative="1">
+      <w:start w:val="1"/>
+      <w:numFmt w:val="bullet"/>
+      <w:lvlText w:val="o"/>
+      <w:lvlJc w:val="left"/>
+      <w:pPr>
+        <w:ind w:left="3600" w:hanging="360"/>
+      </w:pPr>
+      <w:rPr>
+        <w:rFonts w:ascii="Courier New" w:hAnsi="Courier New" w:cs="Courier New" w:hint="default"/>
+      </w:rPr>
+    </w:lvl>
+    <w:lvl w:ilvl="5" w:tplc="04090005" w:tentative="1">
+      <w:start w:val="1"/>
+      <w:numFmt w:val="bullet"/>
+      <w:lvlText w:val=""/>
+      <w:lvlJc w:val="left"/>
+      <w:pPr>
+        <w:ind w:left="4320" w:hanging="360"/>
+      </w:pPr>
+      <w:rPr>
+        <w:rFonts w:ascii="Wingdings" w:hAnsi="Wingdings" w:hint="default"/>
+      </w:rPr>
+    </w:lvl>
+    <w:lvl w:ilvl="6" w:tplc="04090001" w:tentative="1">
+      <w:start w:val="1"/>
+      <w:numFmt w:val="bullet"/>
+      <w:lvlText w:val=""/>
+      <w:lvlJc w:val="left"/>
+      <w:pPr>
+        <w:ind w:left="5040" w:hanging="360"/>
+      </w:pPr>
+      <w:rPr>
+        <w:rFonts w:ascii="Symbol" w:hAnsi="Symbol" w:hint="default"/>
+      </w:rPr>
+    </w:lvl>
+    <w:lvl w:ilvl="7" w:tplc="04090003" w:tentative="1">
+      <w:start w:val="1"/>
+      <w:numFmt w:val="bullet"/>
+      <w:lvlText w:val="o"/>
+      <w:lvlJc w:val="left"/>
+      <w:pPr>
+        <w:ind w:left="5760" w:hanging="360"/>
+      </w:pPr>
+      <w:rPr>
+        <w:rFonts w:ascii="Courier New" w:hAnsi="Courier New" w:cs="Courier New" w:hint="default"/>
+      </w:rPr>
+    </w:lvl>
+    <w:lvl w:ilvl="8" w:tplc="04090005" w:tentative="1">
+      <w:start w:val="1"/>
+      <w:numFmt w:val="bullet"/>
+      <w:lvlText w:val=""/>
+      <w:lvlJc w:val="left"/>
+      <w:pPr>
+        <w:ind w:left="6480" w:hanging="360"/>
+      </w:pPr>
+      <w:rPr>
+        <w:rFonts w:ascii="Wingdings" w:hAnsi="Wingdings" w:hint="default"/>
+      </w:rPr>
+    </w:lvl>
+  </w:abstractNum>
+  <w:abstractNum w:abstractNumId="8" w15:restartNumberingAfterBreak="0">
     <w:nsid w:val="7ADC2AE1"/>
     <w:multiLevelType w:val="hybridMultilevel"/>
     <w:tmpl w:val="A2DEB6A8"/>
@@ -3014,22 +4457,31 @@
     </w:lvl>
   </w:abstractNum>
   <w:num w:numId="1" w16cid:durableId="43408160">
+    <w:abstractNumId w:val="3"/>
+  </w:num>
+  <w:num w:numId="2" w16cid:durableId="895120329">
+    <w:abstractNumId w:val="4"/>
+  </w:num>
+  <w:num w:numId="3" w16cid:durableId="242105155">
+    <w:abstractNumId w:val="8"/>
+  </w:num>
+  <w:num w:numId="4" w16cid:durableId="1646160584">
+    <w:abstractNumId w:val="6"/>
+  </w:num>
+  <w:num w:numId="5" w16cid:durableId="646326650">
     <w:abstractNumId w:val="2"/>
   </w:num>
-  <w:num w:numId="2" w16cid:durableId="895120329">
-    <w:abstractNumId w:val="3"/>
-  </w:num>
-  <w:num w:numId="3" w16cid:durableId="242105155">
-    <w:abstractNumId w:val="5"/>
-  </w:num>
-  <w:num w:numId="4" w16cid:durableId="1646160584">
-    <w:abstractNumId w:val="4"/>
-  </w:num>
-  <w:num w:numId="5" w16cid:durableId="646326650">
+  <w:num w:numId="6" w16cid:durableId="735515552">
     <w:abstractNumId w:val="1"/>
   </w:num>
-  <w:num w:numId="6" w16cid:durableId="735515552">
+  <w:num w:numId="7" w16cid:durableId="1895120162">
     <w:abstractNumId w:val="0"/>
+  </w:num>
+  <w:num w:numId="8" w16cid:durableId="1276526041">
+    <w:abstractNumId w:val="7"/>
+  </w:num>
+  <w:num w:numId="9" w16cid:durableId="109714295">
+    <w:abstractNumId w:val="5"/>
   </w:num>
 </w:numbering>
 </file>
@@ -3432,6 +4884,7 @@
   <w:style w:type="paragraph" w:default="1" w:styleId="Normal">
     <w:name w:val="Normal"/>
     <w:qFormat/>
+    <w:rsid w:val="006A6D10"/>
   </w:style>
   <w:style w:type="character" w:default="1" w:styleId="DefaultParagraphFont">
     <w:name w:val="Default Paragraph Font"/>
@@ -3556,6 +5009,25 @@
       <w:sz w:val="18"/>
       <w:szCs w:val="18"/>
     </w:rPr>
+  </w:style>
+  <w:style w:type="table" w:styleId="TableGrid">
+    <w:name w:val="Table Grid"/>
+    <w:basedOn w:val="TableNormal"/>
+    <w:uiPriority w:val="39"/>
+    <w:rsid w:val="00F17599"/>
+    <w:pPr>
+      <w:spacing w:after="0" w:line="240" w:lineRule="auto"/>
+    </w:pPr>
+    <w:tblPr>
+      <w:tblBorders>
+        <w:top w:val="single" w:sz="4" w:space="0" w:color="auto"/>
+        <w:left w:val="single" w:sz="4" w:space="0" w:color="auto"/>
+        <w:bottom w:val="single" w:sz="4" w:space="0" w:color="auto"/>
+        <w:right w:val="single" w:sz="4" w:space="0" w:color="auto"/>
+        <w:insideH w:val="single" w:sz="4" w:space="0" w:color="auto"/>
+        <w:insideV w:val="single" w:sz="4" w:space="0" w:color="auto"/>
+      </w:tblBorders>
+    </w:tblPr>
   </w:style>
 </w:styles>
 </file>

</xml_diff>

<commit_message>
3rd draft of report.docx & pdf
</commit_message>
<xml_diff>
--- a/doc/report.docx
+++ b/doc/report.docx
@@ -432,35 +432,7 @@
         <w:rPr>
           <w:rFonts w:ascii="Times New Roman" w:hAnsi="Times New Roman" w:cs="Times New Roman"/>
         </w:rPr>
-        <w:t xml:space="preserve">The </w:t>
-      </w:r>
-      <w:proofErr w:type="spellStart"/>
-      <w:r>
-        <w:rPr>
-          <w:rFonts w:ascii="Times New Roman" w:hAnsi="Times New Roman" w:cs="Times New Roman"/>
-        </w:rPr>
-        <w:t>Trade_Transaction</w:t>
-      </w:r>
-      <w:proofErr w:type="spellEnd"/>
-      <w:r>
-        <w:rPr>
-          <w:rFonts w:ascii="Times New Roman" w:hAnsi="Times New Roman" w:cs="Times New Roman"/>
-        </w:rPr>
-        <w:t xml:space="preserve"> and the </w:t>
-      </w:r>
-      <w:proofErr w:type="spellStart"/>
-      <w:r>
-        <w:rPr>
-          <w:rFonts w:ascii="Times New Roman" w:hAnsi="Times New Roman" w:cs="Times New Roman"/>
-        </w:rPr>
-        <w:t>Money_Transaction</w:t>
-      </w:r>
-      <w:proofErr w:type="spellEnd"/>
-      <w:r>
-        <w:rPr>
-          <w:rFonts w:ascii="Times New Roman" w:hAnsi="Times New Roman" w:cs="Times New Roman"/>
-        </w:rPr>
-        <w:t xml:space="preserve"> </w:t>
+        <w:t xml:space="preserve">The Trade_Transaction and the Money_Transaction </w:t>
       </w:r>
       <w:r>
         <w:rPr>
@@ -603,35 +575,7 @@
         <w:rPr>
           <w:rFonts w:ascii="Times New Roman" w:hAnsi="Times New Roman" w:cs="Times New Roman"/>
         </w:rPr>
-        <w:t xml:space="preserve">Each NFT has unique token id (see </w:t>
-      </w:r>
-      <w:proofErr w:type="spellStart"/>
-      <w:r>
-        <w:rPr>
-          <w:rFonts w:ascii="Times New Roman" w:hAnsi="Times New Roman" w:cs="Times New Roman"/>
-        </w:rPr>
-        <w:t>ethereum</w:t>
-      </w:r>
-      <w:proofErr w:type="spellEnd"/>
-      <w:r>
-        <w:rPr>
-          <w:rFonts w:ascii="Times New Roman" w:hAnsi="Times New Roman" w:cs="Times New Roman"/>
-        </w:rPr>
-        <w:t xml:space="preserve"> uint256 type), address of the Ethereum smart contract used for keeping track of the NFT, and the name (e.g., </w:t>
-      </w:r>
-      <w:proofErr w:type="spellStart"/>
-      <w:r>
-        <w:rPr>
-          <w:rFonts w:ascii="Times New Roman" w:hAnsi="Times New Roman" w:cs="Times New Roman"/>
-        </w:rPr>
-        <w:t>CryptoKitties</w:t>
-      </w:r>
-      <w:proofErr w:type="spellEnd"/>
-      <w:r>
-        <w:rPr>
-          <w:rFonts w:ascii="Times New Roman" w:hAnsi="Times New Roman" w:cs="Times New Roman"/>
-        </w:rPr>
-        <w:t>).</w:t>
+        <w:t>Each NFT has unique token id (see ethereum uint256 type), address of the Ethereum smart contract used for keeping track of the NFT, and the name (e.g., CryptoKitties).</w:t>
       </w:r>
     </w:p>
     <w:p>
@@ -654,14 +598,12 @@
         </w:rPr>
         <w:t xml:space="preserve">When a trader wants to execute a transaction, the trader logs into the online system and specifies the NFT smart contract address, and the specific token the trader wants to buy from that address. Of course, </w:t>
       </w:r>
-      <w:proofErr w:type="gramStart"/>
-      <w:r>
-        <w:rPr>
-          <w:rFonts w:ascii="Times New Roman" w:hAnsi="Times New Roman" w:cs="Times New Roman"/>
-        </w:rPr>
-        <w:t>system</w:t>
-      </w:r>
-      <w:proofErr w:type="gramEnd"/>
+      <w:r>
+        <w:rPr>
+          <w:rFonts w:ascii="Times New Roman" w:hAnsi="Times New Roman" w:cs="Times New Roman"/>
+        </w:rPr>
+        <w:t>the system</w:t>
+      </w:r>
       <w:r>
         <w:rPr>
           <w:rFonts w:ascii="Times New Roman" w:hAnsi="Times New Roman" w:cs="Times New Roman"/>
@@ -751,14 +693,12 @@
         </w:rPr>
         <w:t xml:space="preserve">The value of the transaction in Ethereum, the date of the transaction, the commission paid, the commission type, the NFT address, NFT toked id, the seller Ethereum </w:t>
       </w:r>
-      <w:proofErr w:type="gramStart"/>
-      <w:r>
-        <w:rPr>
-          <w:rFonts w:ascii="Times New Roman" w:hAnsi="Times New Roman" w:cs="Times New Roman"/>
-        </w:rPr>
-        <w:t>address</w:t>
-      </w:r>
-      <w:proofErr w:type="gramEnd"/>
+      <w:r>
+        <w:rPr>
+          <w:rFonts w:ascii="Times New Roman" w:hAnsi="Times New Roman" w:cs="Times New Roman"/>
+        </w:rPr>
+        <w:t>address,</w:t>
+      </w:r>
       <w:r>
         <w:rPr>
           <w:rFonts w:ascii="Times New Roman" w:hAnsi="Times New Roman" w:cs="Times New Roman"/>
@@ -786,14 +726,12 @@
         </w:rPr>
         <w:t>From time to time, clients will transfer money/</w:t>
       </w:r>
-      <w:proofErr w:type="spellStart"/>
-      <w:r>
-        <w:rPr>
-          <w:rFonts w:ascii="Times New Roman" w:hAnsi="Times New Roman" w:cs="Times New Roman"/>
-        </w:rPr>
-        <w:t>Ethreum</w:t>
-      </w:r>
-      <w:proofErr w:type="spellEnd"/>
+      <w:r>
+        <w:rPr>
+          <w:rFonts w:ascii="Times New Roman" w:hAnsi="Times New Roman" w:cs="Times New Roman"/>
+        </w:rPr>
+        <w:t>Ethereum</w:t>
+      </w:r>
       <w:r>
         <w:rPr>
           <w:rFonts w:ascii="Times New Roman" w:hAnsi="Times New Roman" w:cs="Times New Roman"/>
@@ -894,31 +832,31 @@
         <w:rPr>
           <w:rFonts w:ascii="Times New Roman" w:hAnsi="Times New Roman" w:cs="Times New Roman"/>
         </w:rPr>
-        <w:t xml:space="preserve">either </w:t>
-      </w:r>
-      <w:r>
-        <w:rPr>
-          <w:rFonts w:ascii="Times New Roman" w:hAnsi="Times New Roman" w:cs="Times New Roman"/>
-        </w:rPr>
-        <w:t xml:space="preserve">NFTs </w:t>
-      </w:r>
-      <w:r>
-        <w:rPr>
-          <w:rFonts w:ascii="Times New Roman" w:hAnsi="Times New Roman" w:cs="Times New Roman"/>
-        </w:rPr>
-        <w:t xml:space="preserve">or Money </w:t>
-      </w:r>
-      <w:r>
-        <w:rPr>
-          <w:rFonts w:ascii="Times New Roman" w:hAnsi="Times New Roman" w:cs="Times New Roman"/>
-        </w:rPr>
-        <w:t xml:space="preserve">among other Traders and </w:t>
-      </w:r>
-      <w:r>
-        <w:rPr>
-          <w:rFonts w:ascii="Times New Roman" w:hAnsi="Times New Roman" w:cs="Times New Roman"/>
-        </w:rPr>
-        <w:t xml:space="preserve">each </w:t>
+        <w:t>NFTs among other Traders</w:t>
+      </w:r>
+      <w:r>
+        <w:rPr>
+          <w:rFonts w:ascii="Times New Roman" w:hAnsi="Times New Roman" w:cs="Times New Roman"/>
+        </w:rPr>
+        <w:t>.</w:t>
+      </w:r>
+      <w:r>
+        <w:rPr>
+          <w:rFonts w:ascii="Times New Roman" w:hAnsi="Times New Roman" w:cs="Times New Roman"/>
+        </w:rPr>
+        <w:t xml:space="preserve"> </w:t>
+      </w:r>
+      <w:r>
+        <w:rPr>
+          <w:rFonts w:ascii="Times New Roman" w:hAnsi="Times New Roman" w:cs="Times New Roman"/>
+        </w:rPr>
+        <w:t>E</w:t>
+      </w:r>
+      <w:r>
+        <w:rPr>
+          <w:rFonts w:ascii="Times New Roman" w:hAnsi="Times New Roman" w:cs="Times New Roman"/>
+        </w:rPr>
+        <w:t xml:space="preserve">ach </w:t>
       </w:r>
       <w:r>
         <w:rPr>
@@ -1086,37 +1024,37 @@
         <w:rPr>
           <w:rFonts w:ascii="Times New Roman" w:hAnsi="Times New Roman" w:cs="Times New Roman"/>
         </w:rPr>
+        <w:t xml:space="preserve"> Also, we store </w:t>
+      </w:r>
+      <w:r>
+        <w:rPr>
+          <w:rFonts w:ascii="Times New Roman" w:hAnsi="Times New Roman" w:cs="Times New Roman"/>
+        </w:rPr>
+        <w:t>transactions</w:t>
+      </w:r>
+      <w:r>
+        <w:rPr>
+          <w:rFonts w:ascii="Times New Roman" w:hAnsi="Times New Roman" w:cs="Times New Roman"/>
+        </w:rPr>
         <w:t xml:space="preserve"> </w:t>
       </w:r>
       <w:r>
         <w:rPr>
           <w:rFonts w:ascii="Times New Roman" w:hAnsi="Times New Roman" w:cs="Times New Roman"/>
         </w:rPr>
-        <w:t xml:space="preserve">The Transaction History log entity </w:t>
-      </w:r>
-      <w:r>
-        <w:rPr>
-          <w:rFonts w:ascii="Times New Roman" w:hAnsi="Times New Roman" w:cs="Times New Roman"/>
-        </w:rPr>
-        <w:t xml:space="preserve">stores all the </w:t>
-      </w:r>
-      <w:r>
-        <w:rPr>
-          <w:rFonts w:ascii="Times New Roman" w:hAnsi="Times New Roman" w:cs="Times New Roman"/>
-        </w:rPr>
-        <w:t>transactions</w:t>
-      </w:r>
-      <w:r>
-        <w:rPr>
-          <w:rFonts w:ascii="Times New Roman" w:hAnsi="Times New Roman" w:cs="Times New Roman"/>
-        </w:rPr>
-        <w:t xml:space="preserve"> that take place with the specific status</w:t>
-      </w:r>
-      <w:r>
-        <w:rPr>
-          <w:rFonts w:ascii="Times New Roman" w:hAnsi="Times New Roman" w:cs="Times New Roman"/>
-        </w:rPr>
-        <w:t xml:space="preserve"> (SUCCESS/CANCELED)</w:t>
+        <w:t xml:space="preserve">that </w:t>
+      </w:r>
+      <w:r>
+        <w:rPr>
+          <w:rFonts w:ascii="Times New Roman" w:hAnsi="Times New Roman" w:cs="Times New Roman"/>
+        </w:rPr>
+        <w:t>have been canceled for audit purpose</w:t>
+      </w:r>
+      <w:r>
+        <w:rPr>
+          <w:rFonts w:ascii="Times New Roman" w:hAnsi="Times New Roman" w:cs="Times New Roman"/>
+        </w:rPr>
+        <w:t>s</w:t>
       </w:r>
       <w:r>
         <w:rPr>
@@ -1587,13 +1525,7 @@
               <w:rPr>
                 <w:rFonts w:ascii="Times New Roman" w:hAnsi="Times New Roman" w:cs="Times New Roman"/>
               </w:rPr>
-              <w:t>U</w:t>
-            </w:r>
-            <w:r>
-              <w:rPr>
-                <w:rFonts w:ascii="Times New Roman" w:hAnsi="Times New Roman" w:cs="Times New Roman"/>
-              </w:rPr>
-              <w:t>se</w:t>
+              <w:t>Use</w:t>
             </w:r>
             <w:r>
               <w:rPr>
@@ -1606,6 +1538,342 @@
                 <w:rFonts w:ascii="Times New Roman" w:hAnsi="Times New Roman" w:cs="Times New Roman"/>
               </w:rPr>
               <w:t xml:space="preserve"> OS-level virtualization to deliver software in packages</w:t>
+            </w:r>
+          </w:p>
+        </w:tc>
+      </w:tr>
+      <w:tr>
+        <w:tc>
+          <w:tcPr>
+            <w:tcW w:w="1525" w:type="dxa"/>
+          </w:tcPr>
+          <w:p>
+            <w:pPr>
+              <w:spacing w:after="120"/>
+              <w:jc w:val="center"/>
+              <w:rPr>
+                <w:noProof/>
+              </w:rPr>
+            </w:pPr>
+            <w:r>
+              <w:rPr>
+                <w:noProof/>
+              </w:rPr>
+              <w:drawing>
+                <wp:inline distT="0" distB="0" distL="0" distR="0" wp14:anchorId="1CE1814B" wp14:editId="1E4B6E9D">
+                  <wp:extent cx="604299" cy="402182"/>
+                  <wp:effectExtent l="0" t="0" r="5715" b="0"/>
+                  <wp:docPr id="11" name="Picture 11"/>
+                  <wp:cNvGraphicFramePr>
+                    <a:graphicFrameLocks xmlns:a="http://schemas.openxmlformats.org/drawingml/2006/main" noChangeAspect="1"/>
+                  </wp:cNvGraphicFramePr>
+                  <a:graphic xmlns:a="http://schemas.openxmlformats.org/drawingml/2006/main">
+                    <a:graphicData uri="http://schemas.openxmlformats.org/drawingml/2006/picture">
+                      <pic:pic xmlns:pic="http://schemas.openxmlformats.org/drawingml/2006/picture">
+                        <pic:nvPicPr>
+                          <pic:cNvPr id="0" name="Picture 5"/>
+                          <pic:cNvPicPr>
+                            <a:picLocks noChangeAspect="1" noChangeArrowheads="1"/>
+                          </pic:cNvPicPr>
+                        </pic:nvPicPr>
+                        <pic:blipFill>
+                          <a:blip r:embed="rId12" cstate="print">
+                            <a:extLst>
+                              <a:ext uri="{28A0092B-C50C-407E-A947-70E740481C1C}">
+                                <a14:useLocalDpi xmlns:a14="http://schemas.microsoft.com/office/drawing/2010/main" val="0"/>
+                              </a:ext>
+                            </a:extLst>
+                          </a:blip>
+                          <a:srcRect/>
+                          <a:stretch>
+                            <a:fillRect/>
+                          </a:stretch>
+                        </pic:blipFill>
+                        <pic:spPr bwMode="auto">
+                          <a:xfrm>
+                            <a:off x="0" y="0"/>
+                            <a:ext cx="613147" cy="408071"/>
+                          </a:xfrm>
+                          <a:prstGeom prst="rect">
+                            <a:avLst/>
+                          </a:prstGeom>
+                          <a:noFill/>
+                          <a:ln>
+                            <a:noFill/>
+                          </a:ln>
+                        </pic:spPr>
+                      </pic:pic>
+                    </a:graphicData>
+                  </a:graphic>
+                </wp:inline>
+              </w:drawing>
+            </w:r>
+          </w:p>
+        </w:tc>
+        <w:tc>
+          <w:tcPr>
+            <w:tcW w:w="3060" w:type="dxa"/>
+          </w:tcPr>
+          <w:p>
+            <w:pPr>
+              <w:spacing w:after="120"/>
+              <w:jc w:val="center"/>
+              <w:rPr>
+                <w:rFonts w:ascii="Times New Roman" w:hAnsi="Times New Roman" w:cs="Times New Roman"/>
+              </w:rPr>
+            </w:pPr>
+            <w:r>
+              <w:rPr>
+                <w:rFonts w:ascii="Times New Roman" w:hAnsi="Times New Roman" w:cs="Times New Roman"/>
+              </w:rPr>
+              <w:t>Java</w:t>
+            </w:r>
+          </w:p>
+        </w:tc>
+        <w:tc>
+          <w:tcPr>
+            <w:tcW w:w="4765" w:type="dxa"/>
+          </w:tcPr>
+          <w:p>
+            <w:pPr>
+              <w:tabs>
+                <w:tab w:val="left" w:pos="1766"/>
+              </w:tabs>
+              <w:spacing w:after="120"/>
+              <w:jc w:val="center"/>
+              <w:rPr>
+                <w:rFonts w:ascii="Times New Roman" w:hAnsi="Times New Roman" w:cs="Times New Roman"/>
+              </w:rPr>
+            </w:pPr>
+            <w:r>
+              <w:rPr>
+                <w:rFonts w:ascii="Times New Roman" w:hAnsi="Times New Roman" w:cs="Times New Roman"/>
+              </w:rPr>
+              <w:t>Language used for backend development</w:t>
+            </w:r>
+          </w:p>
+        </w:tc>
+      </w:tr>
+      <w:tr>
+        <w:tc>
+          <w:tcPr>
+            <w:tcW w:w="1525" w:type="dxa"/>
+          </w:tcPr>
+          <w:p>
+            <w:pPr>
+              <w:spacing w:after="120"/>
+              <w:jc w:val="center"/>
+              <w:rPr>
+                <w:noProof/>
+              </w:rPr>
+            </w:pPr>
+            <w:r>
+              <w:rPr>
+                <w:noProof/>
+              </w:rPr>
+              <w:drawing>
+                <wp:inline distT="0" distB="0" distL="0" distR="0" wp14:anchorId="0F8D4B4C" wp14:editId="6627960A">
+                  <wp:extent cx="717571" cy="357808"/>
+                  <wp:effectExtent l="0" t="0" r="6350" b="4445"/>
+                  <wp:docPr id="12" name="Picture 12"/>
+                  <wp:cNvGraphicFramePr>
+                    <a:graphicFrameLocks xmlns:a="http://schemas.openxmlformats.org/drawingml/2006/main" noChangeAspect="1"/>
+                  </wp:cNvGraphicFramePr>
+                  <a:graphic xmlns:a="http://schemas.openxmlformats.org/drawingml/2006/main">
+                    <a:graphicData uri="http://schemas.openxmlformats.org/drawingml/2006/picture">
+                      <pic:pic xmlns:pic="http://schemas.openxmlformats.org/drawingml/2006/picture">
+                        <pic:nvPicPr>
+                          <pic:cNvPr id="0" name="Picture 7"/>
+                          <pic:cNvPicPr>
+                            <a:picLocks noChangeAspect="1" noChangeArrowheads="1"/>
+                          </pic:cNvPicPr>
+                        </pic:nvPicPr>
+                        <pic:blipFill>
+                          <a:blip r:embed="rId13" cstate="print">
+                            <a:extLst>
+                              <a:ext uri="{28A0092B-C50C-407E-A947-70E740481C1C}">
+                                <a14:useLocalDpi xmlns:a14="http://schemas.microsoft.com/office/drawing/2010/main" val="0"/>
+                              </a:ext>
+                            </a:extLst>
+                          </a:blip>
+                          <a:srcRect/>
+                          <a:stretch>
+                            <a:fillRect/>
+                          </a:stretch>
+                        </pic:blipFill>
+                        <pic:spPr bwMode="auto">
+                          <a:xfrm>
+                            <a:off x="0" y="0"/>
+                            <a:ext cx="732165" cy="365085"/>
+                          </a:xfrm>
+                          <a:prstGeom prst="rect">
+                            <a:avLst/>
+                          </a:prstGeom>
+                          <a:noFill/>
+                          <a:ln>
+                            <a:noFill/>
+                          </a:ln>
+                        </pic:spPr>
+                      </pic:pic>
+                    </a:graphicData>
+                  </a:graphic>
+                </wp:inline>
+              </w:drawing>
+            </w:r>
+          </w:p>
+        </w:tc>
+        <w:tc>
+          <w:tcPr>
+            <w:tcW w:w="3060" w:type="dxa"/>
+          </w:tcPr>
+          <w:p>
+            <w:pPr>
+              <w:spacing w:after="120"/>
+              <w:jc w:val="center"/>
+              <w:rPr>
+                <w:rFonts w:ascii="Times New Roman" w:hAnsi="Times New Roman" w:cs="Times New Roman"/>
+              </w:rPr>
+            </w:pPr>
+            <w:r>
+              <w:rPr>
+                <w:rFonts w:ascii="Times New Roman" w:hAnsi="Times New Roman" w:cs="Times New Roman"/>
+              </w:rPr>
+              <w:t>Postman</w:t>
+            </w:r>
+          </w:p>
+        </w:tc>
+        <w:tc>
+          <w:tcPr>
+            <w:tcW w:w="4765" w:type="dxa"/>
+          </w:tcPr>
+          <w:p>
+            <w:pPr>
+              <w:spacing w:after="120"/>
+              <w:jc w:val="center"/>
+              <w:rPr>
+                <w:rFonts w:ascii="Times New Roman" w:hAnsi="Times New Roman" w:cs="Times New Roman"/>
+              </w:rPr>
+            </w:pPr>
+            <w:r>
+              <w:rPr>
+                <w:rFonts w:ascii="Times New Roman" w:hAnsi="Times New Roman" w:cs="Times New Roman"/>
+              </w:rPr>
+              <w:t>D</w:t>
+            </w:r>
+            <w:r>
+              <w:rPr>
+                <w:rFonts w:ascii="Times New Roman" w:hAnsi="Times New Roman" w:cs="Times New Roman"/>
+              </w:rPr>
+              <w:t>esign, build, test and iterate their APIs</w:t>
+            </w:r>
+          </w:p>
+        </w:tc>
+      </w:tr>
+      <w:tr>
+        <w:tc>
+          <w:tcPr>
+            <w:tcW w:w="1525" w:type="dxa"/>
+          </w:tcPr>
+          <w:p>
+            <w:pPr>
+              <w:spacing w:after="120"/>
+              <w:jc w:val="center"/>
+              <w:rPr>
+                <w:noProof/>
+              </w:rPr>
+            </w:pPr>
+            <w:r>
+              <w:rPr>
+                <w:noProof/>
+              </w:rPr>
+              <w:drawing>
+                <wp:inline distT="0" distB="0" distL="0" distR="0" wp14:anchorId="6FCBA20F" wp14:editId="61000285">
+                  <wp:extent cx="576203" cy="302150"/>
+                  <wp:effectExtent l="0" t="0" r="0" b="3175"/>
+                  <wp:docPr id="13" name="Picture 13"/>
+                  <wp:cNvGraphicFramePr>
+                    <a:graphicFrameLocks xmlns:a="http://schemas.openxmlformats.org/drawingml/2006/main" noChangeAspect="1"/>
+                  </wp:cNvGraphicFramePr>
+                  <a:graphic xmlns:a="http://schemas.openxmlformats.org/drawingml/2006/main">
+                    <a:graphicData uri="http://schemas.openxmlformats.org/drawingml/2006/picture">
+                      <pic:pic xmlns:pic="http://schemas.openxmlformats.org/drawingml/2006/picture">
+                        <pic:nvPicPr>
+                          <pic:cNvPr id="0" name="Picture 9"/>
+                          <pic:cNvPicPr>
+                            <a:picLocks noChangeAspect="1" noChangeArrowheads="1"/>
+                          </pic:cNvPicPr>
+                        </pic:nvPicPr>
+                        <pic:blipFill>
+                          <a:blip r:embed="rId14" cstate="print">
+                            <a:extLst>
+                              <a:ext uri="{28A0092B-C50C-407E-A947-70E740481C1C}">
+                                <a14:useLocalDpi xmlns:a14="http://schemas.microsoft.com/office/drawing/2010/main" val="0"/>
+                              </a:ext>
+                            </a:extLst>
+                          </a:blip>
+                          <a:srcRect/>
+                          <a:stretch>
+                            <a:fillRect/>
+                          </a:stretch>
+                        </pic:blipFill>
+                        <pic:spPr bwMode="auto">
+                          <a:xfrm>
+                            <a:off x="0" y="0"/>
+                            <a:ext cx="585657" cy="307108"/>
+                          </a:xfrm>
+                          <a:prstGeom prst="rect">
+                            <a:avLst/>
+                          </a:prstGeom>
+                          <a:noFill/>
+                          <a:ln>
+                            <a:noFill/>
+                          </a:ln>
+                        </pic:spPr>
+                      </pic:pic>
+                    </a:graphicData>
+                  </a:graphic>
+                </wp:inline>
+              </w:drawing>
+            </w:r>
+          </w:p>
+        </w:tc>
+        <w:tc>
+          <w:tcPr>
+            <w:tcW w:w="3060" w:type="dxa"/>
+          </w:tcPr>
+          <w:p>
+            <w:pPr>
+              <w:spacing w:after="120"/>
+              <w:jc w:val="center"/>
+              <w:rPr>
+                <w:rFonts w:ascii="Times New Roman" w:hAnsi="Times New Roman" w:cs="Times New Roman"/>
+              </w:rPr>
+            </w:pPr>
+            <w:r>
+              <w:rPr>
+                <w:rFonts w:ascii="Times New Roman" w:hAnsi="Times New Roman" w:cs="Times New Roman"/>
+              </w:rPr>
+              <w:t>Spring Boot</w:t>
+            </w:r>
+          </w:p>
+        </w:tc>
+        <w:tc>
+          <w:tcPr>
+            <w:tcW w:w="4765" w:type="dxa"/>
+          </w:tcPr>
+          <w:p>
+            <w:pPr>
+              <w:spacing w:after="120"/>
+              <w:jc w:val="center"/>
+              <w:rPr>
+                <w:rFonts w:ascii="Times New Roman" w:hAnsi="Times New Roman" w:cs="Times New Roman"/>
+              </w:rPr>
+            </w:pPr>
+            <w:r>
+              <w:rPr>
+                <w:rFonts w:ascii="Times New Roman" w:hAnsi="Times New Roman" w:cs="Times New Roman"/>
+              </w:rPr>
+              <w:t>Java framework used for rapid application development</w:t>
             </w:r>
           </w:p>
         </w:tc>
@@ -1645,7 +1913,7 @@
                           </pic:cNvPicPr>
                         </pic:nvPicPr>
                         <pic:blipFill>
-                          <a:blip r:embed="rId12" cstate="print">
+                          <a:blip r:embed="rId15" cstate="print">
                             <a:extLst>
                               <a:ext uri="{28A0092B-C50C-407E-A947-70E740481C1C}">
                                 <a14:useLocalDpi xmlns:a14="http://schemas.microsoft.com/office/drawing/2010/main" val="0"/>
@@ -1760,7 +2028,7 @@
                           </pic:cNvPicPr>
                         </pic:nvPicPr>
                         <pic:blipFill>
-                          <a:blip r:embed="rId13" cstate="print">
+                          <a:blip r:embed="rId16" cstate="print">
                             <a:extLst>
                               <a:ext uri="{28A0092B-C50C-407E-A947-70E740481C1C}">
                                 <a14:useLocalDpi xmlns:a14="http://schemas.microsoft.com/office/drawing/2010/main" val="0"/>
@@ -1875,7 +2143,7 @@
                           </pic:cNvPicPr>
                         </pic:nvPicPr>
                         <pic:blipFill>
-                          <a:blip r:embed="rId14" cstate="print">
+                          <a:blip r:embed="rId17" cstate="print">
                             <a:extLst>
                               <a:ext uri="{28A0092B-C50C-407E-A947-70E740481C1C}">
                                 <a14:useLocalDpi xmlns:a14="http://schemas.microsoft.com/office/drawing/2010/main" val="0"/>
@@ -1990,7 +2258,7 @@
                           </pic:cNvPicPr>
                         </pic:nvPicPr>
                         <pic:blipFill>
-                          <a:blip r:embed="rId15" cstate="print">
+                          <a:blip r:embed="rId18" cstate="print">
                             <a:extLst>
                               <a:ext uri="{28A0092B-C50C-407E-A947-70E740481C1C}">
                                 <a14:useLocalDpi xmlns:a14="http://schemas.microsoft.com/office/drawing/2010/main" val="0"/>
@@ -2099,7 +2367,7 @@
                           </pic:cNvPicPr>
                         </pic:nvPicPr>
                         <pic:blipFill>
-                          <a:blip r:embed="rId16" cstate="print">
+                          <a:blip r:embed="rId19" cstate="print">
                             <a:extLst>
                               <a:ext uri="{28A0092B-C50C-407E-A947-70E740481C1C}">
                                 <a14:useLocalDpi xmlns:a14="http://schemas.microsoft.com/office/drawing/2010/main" val="0"/>
@@ -2191,24 +2459,14 @@
       <w:r>
         <w:t xml:space="preserve">Table </w:t>
       </w:r>
-      <w:r>
-        <w:fldChar w:fldCharType="begin"/>
-      </w:r>
-      <w:r>
-        <w:instrText xml:space="preserve"> SEQ Table \* ARABIC </w:instrText>
-      </w:r>
-      <w:r>
-        <w:fldChar w:fldCharType="separate"/>
-      </w:r>
-      <w:r>
-        <w:rPr>
-          <w:noProof/>
-        </w:rPr>
-        <w:t>1</w:t>
-      </w:r>
-      <w:r>
-        <w:fldChar w:fldCharType="end"/>
-      </w:r>
+      <w:fldSimple w:instr=" SEQ Table \* ARABIC ">
+        <w:r>
+          <w:rPr>
+            <w:noProof/>
+          </w:rPr>
+          <w:t>1</w:t>
+        </w:r>
+      </w:fldSimple>
       <w:r>
         <w:t>. IDE/Tools</w:t>
       </w:r>
@@ -2401,6 +2659,22 @@
         </w:rPr>
         <w:t>.</w:t>
       </w:r>
+    </w:p>
+    <w:p>
+      <w:pPr>
+        <w:spacing w:after="120"/>
+        <w:rPr>
+          <w:rFonts w:ascii="Times New Roman" w:hAnsi="Times New Roman" w:cs="Times New Roman"/>
+        </w:rPr>
+      </w:pPr>
+    </w:p>
+    <w:p>
+      <w:pPr>
+        <w:spacing w:after="120"/>
+        <w:rPr>
+          <w:rFonts w:ascii="Times New Roman" w:hAnsi="Times New Roman" w:cs="Times New Roman"/>
+        </w:rPr>
+      </w:pPr>
     </w:p>
     <w:p>
       <w:pPr>
@@ -2422,6 +2696,7 @@
           <w:b/>
           <w:bCs/>
         </w:rPr>
+        <w:lastRenderedPageBreak/>
         <w:t>Backend Code:</w:t>
       </w:r>
     </w:p>
@@ -2566,13 +2841,7 @@
         <w:rPr>
           <w:rFonts w:ascii="Times New Roman" w:hAnsi="Times New Roman" w:cs="Times New Roman"/>
         </w:rPr>
-        <w:t>com.utd.nts.</w:t>
-      </w:r>
-      <w:r>
-        <w:rPr>
-          <w:rFonts w:ascii="Times New Roman" w:hAnsi="Times New Roman" w:cs="Times New Roman"/>
-        </w:rPr>
-        <w:t>service.</w:t>
+        <w:t>com.utd.nts.service.</w:t>
       </w:r>
       <w:r>
         <w:rPr>
@@ -2609,13 +2878,7 @@
         <w:rPr>
           <w:rFonts w:ascii="Times New Roman" w:hAnsi="Times New Roman" w:cs="Times New Roman"/>
         </w:rPr>
-        <w:t>com.utd.nts.</w:t>
-      </w:r>
-      <w:r>
-        <w:rPr>
-          <w:rFonts w:ascii="Times New Roman" w:hAnsi="Times New Roman" w:cs="Times New Roman"/>
-        </w:rPr>
-        <w:t xml:space="preserve">repository:   </w:t>
+        <w:t xml:space="preserve">com.utd.nts.repository:   </w:t>
       </w:r>
       <w:r>
         <w:rPr>
@@ -2646,13 +2909,7 @@
         <w:rPr>
           <w:rFonts w:ascii="Times New Roman" w:hAnsi="Times New Roman" w:cs="Times New Roman"/>
         </w:rPr>
-        <w:t>com.utd.nts.</w:t>
-      </w:r>
-      <w:r>
-        <w:rPr>
-          <w:rFonts w:ascii="Times New Roman" w:hAnsi="Times New Roman" w:cs="Times New Roman"/>
-        </w:rPr>
-        <w:t xml:space="preserve">pojo: </w:t>
+        <w:t xml:space="preserve">com.utd.nts.pojo: </w:t>
       </w:r>
       <w:r>
         <w:rPr>
@@ -2703,16 +2960,7 @@
           <w:b/>
           <w:bCs/>
         </w:rPr>
-        <w:lastRenderedPageBreak/>
-        <w:t>Frontend</w:t>
-      </w:r>
-      <w:r>
-        <w:rPr>
-          <w:rFonts w:ascii="Times New Roman" w:hAnsi="Times New Roman" w:cs="Times New Roman"/>
-          <w:b/>
-          <w:bCs/>
-        </w:rPr>
-        <w:t xml:space="preserve"> Code:</w:t>
+        <w:t>Frontend Code:</w:t>
       </w:r>
     </w:p>
     <w:p>
@@ -2733,13 +2981,7 @@
         <w:rPr>
           <w:rFonts w:ascii="Times New Roman" w:hAnsi="Times New Roman" w:cs="Times New Roman"/>
         </w:rPr>
-        <w:t xml:space="preserve">: </w:t>
-      </w:r>
-      <w:r>
-        <w:rPr>
-          <w:rFonts w:ascii="Times New Roman" w:hAnsi="Times New Roman" w:cs="Times New Roman"/>
-        </w:rPr>
-        <w:t>contains the following</w:t>
+        <w:t>: contains the following</w:t>
       </w:r>
     </w:p>
     <w:p>
@@ -2758,13 +3000,7 @@
         <w:rPr>
           <w:rFonts w:ascii="Times New Roman" w:hAnsi="Times New Roman" w:cs="Times New Roman"/>
         </w:rPr>
-        <w:t>App.js</w:t>
-      </w:r>
-      <w:r>
-        <w:rPr>
-          <w:rFonts w:ascii="Times New Roman" w:hAnsi="Times New Roman" w:cs="Times New Roman"/>
-        </w:rPr>
-        <w:t xml:space="preserve">: </w:t>
+        <w:t xml:space="preserve">App.js: </w:t>
       </w:r>
       <w:r>
         <w:rPr>
@@ -2776,13 +3012,7 @@
         <w:rPr>
           <w:rFonts w:ascii="Times New Roman" w:hAnsi="Times New Roman" w:cs="Times New Roman"/>
         </w:rPr>
-        <w:t>contains the routings and mapping of the functions</w:t>
-      </w:r>
-      <w:r>
-        <w:rPr>
-          <w:rFonts w:ascii="Times New Roman" w:hAnsi="Times New Roman" w:cs="Times New Roman"/>
-        </w:rPr>
-        <w:t>.</w:t>
+        <w:t>contains the routings and mapping of the functions.</w:t>
       </w:r>
     </w:p>
     <w:p>
@@ -3356,8 +3586,75 @@
         </w:rPr>
       </w:pPr>
     </w:p>
+    <w:p>
+      <w:pPr>
+        <w:spacing w:after="120"/>
+        <w:rPr>
+          <w:rFonts w:ascii="Times New Roman" w:hAnsi="Times New Roman" w:cs="Times New Roman"/>
+        </w:rPr>
+      </w:pPr>
+      <w:r>
+        <w:rPr>
+          <w:rFonts w:ascii="Times New Roman" w:hAnsi="Times New Roman" w:cs="Times New Roman"/>
+          <w:b/>
+          <w:bCs/>
+          <w:u w:val="single"/>
+        </w:rPr>
+        <w:t>Note:</w:t>
+      </w:r>
+      <w:r>
+        <w:rPr>
+          <w:rFonts w:ascii="Times New Roman" w:hAnsi="Times New Roman" w:cs="Times New Roman"/>
+        </w:rPr>
+        <w:t xml:space="preserve"> To get more information about setting up the application, please get advised </w:t>
+      </w:r>
+      <w:r>
+        <w:rPr>
+          <w:rFonts w:ascii="Times New Roman" w:hAnsi="Times New Roman" w:cs="Times New Roman"/>
+        </w:rPr>
+        <w:t xml:space="preserve">by </w:t>
+      </w:r>
+      <w:r>
+        <w:rPr>
+          <w:rFonts w:ascii="Times New Roman" w:hAnsi="Times New Roman" w:cs="Times New Roman"/>
+        </w:rPr>
+        <w:t xml:space="preserve">the </w:t>
+      </w:r>
+      <w:r>
+        <w:rPr>
+          <w:rFonts w:ascii="Times New Roman" w:hAnsi="Times New Roman" w:cs="Times New Roman"/>
+        </w:rPr>
+        <w:t xml:space="preserve">corresponding </w:t>
+      </w:r>
+      <w:r>
+        <w:rPr>
+          <w:rFonts w:ascii="Times New Roman" w:hAnsi="Times New Roman" w:cs="Times New Roman"/>
+        </w:rPr>
+        <w:t>READ.md file</w:t>
+      </w:r>
+      <w:r>
+        <w:rPr>
+          <w:rFonts w:ascii="Times New Roman" w:hAnsi="Times New Roman" w:cs="Times New Roman"/>
+        </w:rPr>
+        <w:t>s of backend or frontend</w:t>
+      </w:r>
+      <w:r>
+        <w:rPr>
+          <w:rFonts w:ascii="Times New Roman" w:hAnsi="Times New Roman" w:cs="Times New Roman"/>
+        </w:rPr>
+        <w:t>.</w:t>
+      </w:r>
+    </w:p>
+    <w:p>
+      <w:pPr>
+        <w:spacing w:after="120"/>
+        <w:rPr>
+          <w:rFonts w:ascii="Times New Roman" w:hAnsi="Times New Roman" w:cs="Times New Roman"/>
+        </w:rPr>
+      </w:pPr>
+    </w:p>
     <w:sectPr>
-      <w:footerReference w:type="default" r:id="rId17"/>
+      <w:footerReference w:type="default" r:id="rId20"/>
       <w:pgSz w:w="12240" w:h="15840"/>
       <w:pgMar w:top="1440" w:right="1440" w:bottom="1440" w:left="1440" w:header="720" w:footer="720" w:gutter="0"/>
       <w:cols w:space="720"/>
@@ -3493,14 +3790,14 @@
         <v:path o:extrusionok="f" gradientshapeok="t" o:connecttype="rect"/>
         <o:lock v:ext="edit" aspectratio="t"/>
       </v:shapetype>
-      <v:shape id="_x0000_i1582" type="#_x0000_t75" style="width:467.7pt;height:467.7pt" o:bullet="t">
+      <v:shape id="_x0000_i1148" type="#_x0000_t75" style="width:467.7pt;height:467.7pt" o:bullet="t">
         <v:imagedata r:id="rId1" o:title="checkbox-152185_960_720[1]"/>
       </v:shape>
     </w:pict>
   </w:numPicBullet>
   <w:numPicBullet w:numPicBulletId="1">
     <w:pict>
-      <v:shape id="_x0000_i1583" type="#_x0000_t75" style="width:467.7pt;height:433.9pt" o:bullet="t">
+      <v:shape id="_x0000_i1149" type="#_x0000_t75" style="width:467.7pt;height:433.9pt" o:bullet="t">
         <v:imagedata r:id="rId2" o:title="tick-40143_960_720[1]"/>
       </v:shape>
     </w:pict>

</xml_diff>